<commit_message>
[EVO]Implement attack and fight
</commit_message>
<xml_diff>
--- a/FF project implementation and pseudo_code.docx
+++ b/FF project implementation and pseudo_code.docx
@@ -520,14 +520,760 @@
           <w:tab w:val="left" w:pos="6915" w:leader="none"/>
         </w:tabs>
         <w:rPr>
-          <w:rFonts w:ascii="Courier New" w:hAnsi="Courier New" w:eastAsia="Courier New" w:cs="Courier New"/>
-        </w:rPr>
-      </w:pPr>
-      <w:r>
-        <w:rPr>
-          <w:rFonts w:eastAsia="Courier New" w:cs="Courier New"/>
+          <w:highlight w:val="yellow"/>
+        </w:rPr>
+      </w:pPr>
+      <w:r>
+        <w:rPr>
+          <w:rFonts w:eastAsia="Courier New" w:cs="Courier New"/>
+          <w:highlight w:val="yellow"/>
+        </w:rPr>
+        <w:t>choose_attack_means : randomly returns</w:t>
+      </w:r>
+      <w:r>
+        <w:rPr>
+          <w:rFonts w:eastAsia="Courier New" w:cs="Courier New"/>
+          <w:b w:val="false"/>
+          <w:i w:val="false"/>
+          <w:caps w:val="false"/>
+          <w:smallCaps w:val="false"/>
+          <w:strike w:val="false"/>
+          <w:dstrike w:val="false"/>
+          <w:color w:val="000000"/>
+          <w:position w:val="0"/>
+          <w:sz w:val="22"/>
+          <w:sz w:val="22"/>
+          <w:szCs w:val="22"/>
+          <w:u w:val="none"/>
+          <w:shd w:fill="FFF200" w:val="clear"/>
+          <w:vertAlign w:val="baseline"/>
+        </w:rPr>
+        <w:t xml:space="preserve"> weapon or spell if there is one or special ability</w:t>
+      </w:r>
+    </w:p>
+    <w:p>
+      <w:pPr>
+        <w:pStyle w:val="Normal"/>
+        <w:tabs>
+          <w:tab w:val="left" w:pos="6915" w:leader="none"/>
+        </w:tabs>
+        <w:rPr>
+          <w:highlight w:val="yellow"/>
+        </w:rPr>
+      </w:pPr>
+      <w:r>
+        <w:rPr>
+          <w:rFonts w:eastAsia="Courier New" w:cs="Courier New"/>
+          <w:highlight w:val="yellow"/>
+        </w:rPr>
+        <w:t xml:space="preserve">If no weapon and no spell, use default fist. </w:t>
+      </w:r>
+    </w:p>
+    <w:p>
+      <w:pPr>
+        <w:pStyle w:val="Normal"/>
+        <w:tabs>
+          <w:tab w:val="left" w:pos="6915" w:leader="none"/>
+        </w:tabs>
+        <w:rPr>
+          <w:highlight w:val="yellow"/>
+        </w:rPr>
+      </w:pPr>
+      <w:r>
+        <w:rPr>
+          <w:rFonts w:eastAsia="Courier New" w:cs="Courier New"/>
+          <w:highlight w:val="yellow"/>
         </w:rPr>
         <w:t xml:space="preserve">hit : </w:t>
+      </w:r>
+    </w:p>
+    <w:p>
+      <w:pPr>
+        <w:pStyle w:val="Normal"/>
+        <w:tabs>
+          <w:tab w:val="left" w:pos="6915" w:leader="none"/>
+        </w:tabs>
+        <w:rPr>
+          <w:highlight w:val="yellow"/>
+        </w:rPr>
+      </w:pPr>
+      <w:r>
+        <w:rPr>
+          <w:rFonts w:eastAsia="Courier New" w:cs="Courier New"/>
+          <w:highlight w:val="yellow"/>
+        </w:rPr>
+        <w:t xml:space="preserve">- Fail means 0 or a negative damage. </w:t>
+      </w:r>
+    </w:p>
+    <w:p>
+      <w:pPr>
+        <w:pStyle w:val="Normal"/>
+        <w:numPr>
+          <w:ilvl w:val="0"/>
+          <w:numId w:val="2"/>
+        </w:numPr>
+        <w:tabs>
+          <w:tab w:val="left" w:pos="6915" w:leader="none"/>
+        </w:tabs>
+        <w:spacing w:lineRule="auto" w:line="240" w:before="0" w:after="0"/>
+        <w:ind w:left="720" w:hanging="360"/>
+        <w:rPr>
+          <w:rFonts w:ascii="Courier New" w:hAnsi="Courier New" w:eastAsia="Courier New" w:cs="Courier New"/>
+        </w:rPr>
+      </w:pPr>
+      <w:r>
+        <w:rPr>
+          <w:highlight w:val="yellow"/>
+        </w:rPr>
+        <w:t xml:space="preserve">Damage is dealt with weapon power or spell power, strength (if weapon), intelligence (if spell). </w:t>
+      </w:r>
+    </w:p>
+    <w:p>
+      <w:pPr>
+        <w:pStyle w:val="Normal"/>
+        <w:numPr>
+          <w:ilvl w:val="0"/>
+          <w:numId w:val="2"/>
+        </w:numPr>
+        <w:tabs>
+          <w:tab w:val="left" w:pos="6915" w:leader="none"/>
+        </w:tabs>
+        <w:spacing w:lineRule="auto" w:line="240" w:before="0" w:after="0"/>
+        <w:ind w:left="720" w:hanging="360"/>
+        <w:rPr>
+          <w:rFonts w:ascii="Courier New" w:hAnsi="Courier New" w:eastAsia="Courier New" w:cs="Courier New"/>
+        </w:rPr>
+      </w:pPr>
+      <w:r>
+        <w:rPr>
+          <w:highlight w:val="yellow"/>
+        </w:rPr>
+        <w:t>Damage is reduced by armour points.</w:t>
+      </w:r>
+    </w:p>
+    <w:p>
+      <w:pPr>
+        <w:pStyle w:val="Normal"/>
+        <w:numPr>
+          <w:ilvl w:val="0"/>
+          <w:numId w:val="2"/>
+        </w:numPr>
+        <w:tabs>
+          <w:tab w:val="left" w:pos="6915" w:leader="none"/>
+        </w:tabs>
+        <w:spacing w:lineRule="auto" w:line="240" w:before="0" w:after="0"/>
+        <w:ind w:left="720" w:hanging="360"/>
+        <w:rPr>
+          <w:rFonts w:ascii="Courier New" w:hAnsi="Courier New" w:eastAsia="Courier New" w:cs="Courier New"/>
+        </w:rPr>
+      </w:pPr>
+      <w:r>
+        <w:rPr>
+          <w:highlight w:val="yellow"/>
+        </w:rPr>
+        <w:t>This function modifies in place the enemy.life with the damage dealt</w:t>
+      </w:r>
+    </w:p>
+    <w:p>
+      <w:pPr>
+        <w:pStyle w:val="Normal"/>
+        <w:numPr>
+          <w:ilvl w:val="0"/>
+          <w:numId w:val="2"/>
+        </w:numPr>
+        <w:tabs>
+          <w:tab w:val="left" w:pos="6915" w:leader="none"/>
+        </w:tabs>
+        <w:ind w:left="720" w:hanging="360"/>
+        <w:rPr>
+          <w:highlight w:val="yellow"/>
+        </w:rPr>
+      </w:pPr>
+      <w:r>
+        <w:rPr>
+          <w:highlight w:val="yellow"/>
+        </w:rPr>
+        <w:t>This function prints a desc_hit + desc_damage</w:t>
+      </w:r>
+    </w:p>
+    <w:p>
+      <w:pPr>
+        <w:pStyle w:val="Normal"/>
+        <w:tabs>
+          <w:tab w:val="left" w:pos="6915" w:leader="none"/>
+        </w:tabs>
+        <w:rPr>
+          <w:highlight w:val="yellow"/>
+        </w:rPr>
+      </w:pPr>
+      <w:r>
+        <w:rPr>
+          <w:rFonts w:eastAsia="Courier New" w:cs="Courier New"/>
+          <w:highlight w:val="yellow"/>
+        </w:rPr>
+        <w:t xml:space="preserve">desc_hit : prints a description of each blow : “{player.name} uses {weapon/spell/special_ability} </w:t>
+      </w:r>
+      <w:r>
+        <w:rPr>
+          <w:rFonts w:eastAsia="Courier New" w:cs="Courier New"/>
+          <w:highlight w:val="yellow"/>
+        </w:rPr>
+        <w:t xml:space="preserve">to attack </w:t>
+      </w:r>
+      <w:r>
+        <w:rPr>
+          <w:rFonts w:eastAsia="Courier New" w:cs="Courier New"/>
+          <w:highlight w:val="yellow"/>
+        </w:rPr>
+        <w:t>!”</w:t>
+      </w:r>
+      <w:r>
+        <w:rPr>
+          <w:rFonts w:eastAsia="Courier New" w:cs="Courier New"/>
+          <w:highlight w:val="yellow"/>
+        </w:rPr>
+        <w:t xml:space="preserve"> </w:t>
+      </w:r>
+    </w:p>
+    <w:p>
+      <w:pPr>
+        <w:pStyle w:val="Normal"/>
+        <w:tabs>
+          <w:tab w:val="left" w:pos="6915" w:leader="none"/>
+        </w:tabs>
+        <w:rPr>
+          <w:highlight w:val="yellow"/>
+        </w:rPr>
+      </w:pPr>
+      <w:r>
+        <w:rPr>
+          <w:rFonts w:eastAsia="Courier New" w:cs="Courier New"/>
+          <w:highlight w:val="yellow"/>
+        </w:rPr>
+        <w:t>+ “X damage dealt ! {player.name or enemy.name}’s life points are now {player.life or enemy.life}”</w:t>
+      </w:r>
+    </w:p>
+    <w:p>
+      <w:pPr>
+        <w:pStyle w:val="Normal"/>
+        <w:tabs>
+          <w:tab w:val="left" w:pos="6915" w:leader="none"/>
+        </w:tabs>
+        <w:rPr>
+          <w:highlight w:val="yellow"/>
+        </w:rPr>
+      </w:pPr>
+      <w:r>
+        <w:rPr>
+          <w:rFonts w:eastAsia="Courier New" w:cs="Courier New"/>
+          <w:highlight w:val="yellow"/>
+        </w:rPr>
+        <w:t>ou “{player.name or enemy.name} dodged the attack ! {player.name or enemy.name}’s life points are still {player.life or enemy.life}”</w:t>
+      </w:r>
+    </w:p>
+    <w:p>
+      <w:pPr>
+        <w:pStyle w:val="Normal"/>
+        <w:rPr>
+          <w:rFonts w:ascii="Courier New" w:hAnsi="Courier New" w:eastAsia="Courier New" w:cs="Courier New"/>
+        </w:rPr>
+      </w:pPr>
+      <w:r>
+        <w:rPr>
+          <w:rFonts w:eastAsia="Courier New" w:cs="Courier New"/>
+        </w:rPr>
+      </w:r>
+    </w:p>
+    <w:p>
+      <w:pPr>
+        <w:pStyle w:val="Titre3"/>
+        <w:rPr/>
+      </w:pPr>
+      <w:r>
+        <w:rPr/>
+        <w:t>Class Player(Character) :</w:t>
+      </w:r>
+    </w:p>
+    <w:p>
+      <w:pPr>
+        <w:pStyle w:val="Normal"/>
+        <w:rPr>
+          <w:rFonts w:ascii="Courier New" w:hAnsi="Courier New" w:eastAsia="Courier New" w:cs="Courier New"/>
+          <w:b/>
+          <w:b/>
+          <w:color w:val="00B050"/>
+          <w:highlight w:val="yellow"/>
+        </w:rPr>
+      </w:pPr>
+      <w:r>
+        <w:rPr>
+          <w:rFonts w:eastAsia="Courier New" w:cs="Courier New"/>
+          <w:b/>
+          <w:color w:val="00B050"/>
+          <w:highlight w:val="yellow"/>
+        </w:rPr>
+        <w:t>constants :</w:t>
+      </w:r>
+    </w:p>
+    <w:p>
+      <w:pPr>
+        <w:pStyle w:val="Normal"/>
+        <w:rPr>
+          <w:rFonts w:ascii="Courier New" w:hAnsi="Courier New" w:eastAsia="Courier New" w:cs="Courier New"/>
+          <w:highlight w:val="yellow"/>
+        </w:rPr>
+      </w:pPr>
+      <w:r>
+        <w:rPr>
+          <w:rFonts w:eastAsia="Courier New" w:cs="Courier New"/>
+          <w:highlight w:val="yellow"/>
+        </w:rPr>
+        <w:t>XP_LEVELS = {‘2’ : 500, ‘3’ : 1000, ‘4’ : 2000 , ‘5’ : 3500, ‘6’ : 5000, ‘7’ : 7000, ‘8’ : 10 000, ‘9’ : 15000, ‘10’ : 22000}</w:t>
+      </w:r>
+    </w:p>
+    <w:p>
+      <w:pPr>
+        <w:pStyle w:val="Normal"/>
+        <w:rPr>
+          <w:rFonts w:ascii="Courier New" w:hAnsi="Courier New" w:eastAsia="Courier New" w:cs="Courier New"/>
+          <w:highlight w:val="yellow"/>
+        </w:rPr>
+      </w:pPr>
+      <w:r>
+        <w:rPr>
+          <w:rFonts w:eastAsia="Courier New" w:cs="Courier New"/>
+          <w:highlight w:val="yellow"/>
+        </w:rPr>
+        <w:t>XP_GAINS = {‘1’ : 125, ‘2’ : 175, ‘3’ : 200 , ‘4’ : 275, ‘5’ : 375, ‘6’ : 400, ‘7’ : 475, ‘8’ : 500, ‘9’ : 750}</w:t>
+      </w:r>
+    </w:p>
+    <w:p>
+      <w:pPr>
+        <w:pStyle w:val="Normal"/>
+        <w:rPr>
+          <w:rFonts w:ascii="Courier New" w:hAnsi="Courier New" w:eastAsia="Courier New" w:cs="Courier New"/>
+          <w:b/>
+          <w:b/>
+          <w:color w:val="00B050"/>
+        </w:rPr>
+      </w:pPr>
+      <w:r>
+        <w:rPr>
+          <w:rFonts w:eastAsia="Courier New" w:cs="Courier New"/>
+          <w:b/>
+          <w:color w:val="00B050"/>
+        </w:rPr>
+        <w:t>attributes :</w:t>
+      </w:r>
+    </w:p>
+    <w:p>
+      <w:pPr>
+        <w:pStyle w:val="Normal"/>
+        <w:rPr>
+          <w:rFonts w:ascii="Courier New" w:hAnsi="Courier New" w:eastAsia="Courier New" w:cs="Courier New"/>
+          <w:highlight w:val="yellow"/>
+        </w:rPr>
+      </w:pPr>
+      <w:r>
+        <w:rPr>
+          <w:rFonts w:eastAsia="Courier New" w:cs="Courier New"/>
+          <w:highlight w:val="yellow"/>
+        </w:rPr>
+        <w:t>name : an user input</w:t>
+      </w:r>
+    </w:p>
+    <w:p>
+      <w:pPr>
+        <w:pStyle w:val="Normal"/>
+        <w:rPr>
+          <w:rFonts w:ascii="Courier New" w:hAnsi="Courier New" w:eastAsia="Courier New" w:cs="Courier New"/>
+          <w:highlight w:val="yellow"/>
+        </w:rPr>
+      </w:pPr>
+      <w:r>
+        <w:rPr>
+          <w:rFonts w:eastAsia="Courier New" w:cs="Courier New"/>
+          <w:highlight w:val="yellow"/>
+        </w:rPr>
+        <w:t>gender : an user choice from male/female/other</w:t>
+      </w:r>
+    </w:p>
+    <w:p>
+      <w:pPr>
+        <w:pStyle w:val="Normal"/>
+        <w:rPr>
+          <w:rFonts w:ascii="Courier New" w:hAnsi="Courier New" w:eastAsia="Courier New" w:cs="Courier New"/>
+          <w:highlight w:val="yellow"/>
+        </w:rPr>
+      </w:pPr>
+      <w:r>
+        <w:rPr>
+          <w:rFonts w:eastAsia="Courier New" w:cs="Courier New"/>
+          <w:highlight w:val="yellow"/>
+        </w:rPr>
+        <w:t>fantasy race : an user choice (Githzerai, Rakshasa, Banshee, Tiefflin, Illithid)</w:t>
+      </w:r>
+    </w:p>
+    <w:p>
+      <w:pPr>
+        <w:pStyle w:val="Normal"/>
+        <w:rPr>
+          <w:rFonts w:ascii="Courier New" w:hAnsi="Courier New" w:eastAsia="Courier New" w:cs="Courier New"/>
+          <w:highlight w:val="yellow"/>
+        </w:rPr>
+      </w:pPr>
+      <w:r>
+        <w:rPr>
+          <w:rFonts w:eastAsia="Courier New" w:cs="Courier New"/>
+          <w:highlight w:val="yellow"/>
+        </w:rPr>
+        <w:t>gold : int, randomly generated (10 to 200)</w:t>
+      </w:r>
+    </w:p>
+    <w:p>
+      <w:pPr>
+        <w:pStyle w:val="Normal"/>
+        <w:rPr>
+          <w:rFonts w:ascii="Courier New" w:hAnsi="Courier New" w:eastAsia="Courier New" w:cs="Courier New"/>
+          <w:highlight w:val="yellow"/>
+        </w:rPr>
+      </w:pPr>
+      <w:r>
+        <w:rPr>
+          <w:rFonts w:eastAsia="Courier New" w:cs="Courier New"/>
+          <w:highlight w:val="yellow"/>
+        </w:rPr>
+        <w:t>weapon : the equiped weapon from player inventory (default : ‘Fist’ damage min 0 damage max 3)</w:t>
+      </w:r>
+    </w:p>
+    <w:p>
+      <w:pPr>
+        <w:pStyle w:val="Normal"/>
+        <w:rPr>
+          <w:rFonts w:ascii="Courier New" w:hAnsi="Courier New" w:eastAsia="Courier New" w:cs="Courier New"/>
+          <w:highlight w:val="yellow"/>
+        </w:rPr>
+      </w:pPr>
+      <w:r>
+        <w:rPr>
+          <w:rFonts w:eastAsia="Courier New" w:cs="Courier New"/>
+          <w:highlight w:val="yellow"/>
+        </w:rPr>
+        <w:t>armour : the equiped armour from player inventory (default : ‘Underwear’)</w:t>
+      </w:r>
+    </w:p>
+    <w:p>
+      <w:pPr>
+        <w:pStyle w:val="Normal"/>
+        <w:rPr>
+          <w:rFonts w:ascii="Courier New" w:hAnsi="Courier New" w:eastAsia="Courier New" w:cs="Courier New"/>
+          <w:highlight w:val="yellow"/>
+        </w:rPr>
+      </w:pPr>
+      <w:r>
+        <w:rPr>
+          <w:rFonts w:eastAsia="Courier New" w:cs="Courier New"/>
+          <w:highlight w:val="yellow"/>
+        </w:rPr>
+        <w:t>spell : the equiped spell from player inventory (default : None)</w:t>
+      </w:r>
+    </w:p>
+    <w:p>
+      <w:pPr>
+        <w:pStyle w:val="Normal"/>
+        <w:rPr>
+          <w:rFonts w:ascii="Courier New" w:hAnsi="Courier New" w:eastAsia="Courier New" w:cs="Courier New"/>
+          <w:highlight w:val="yellow"/>
+        </w:rPr>
+      </w:pPr>
+      <w:r>
+        <w:rPr>
+          <w:rFonts w:eastAsia="Courier New" w:cs="Courier New"/>
+          <w:highlight w:val="yellow"/>
+        </w:rPr>
+        <w:t>inventory : dict containing all weapons, spells and  armours in possession of character</w:t>
+      </w:r>
+    </w:p>
+    <w:p>
+      <w:pPr>
+        <w:pStyle w:val="Normal"/>
+        <w:rPr>
+          <w:rFonts w:ascii="Courier New" w:hAnsi="Courier New" w:eastAsia="Courier New" w:cs="Courier New"/>
+          <w:highlight w:val="yellow"/>
+        </w:rPr>
+      </w:pPr>
+      <w:r>
+        <w:rPr>
+          <w:rFonts w:eastAsia="Courier New" w:cs="Courier New"/>
+          <w:highlight w:val="yellow"/>
+        </w:rPr>
+        <w:t>experience = 0 by default (at the beginning of the program)</w:t>
+      </w:r>
+    </w:p>
+    <w:p>
+      <w:pPr>
+        <w:pStyle w:val="Normal"/>
+        <w:rPr>
+          <w:highlight w:val="yellow"/>
+        </w:rPr>
+      </w:pPr>
+      <w:r>
+        <w:rPr>
+          <w:highlight w:val="yellow"/>
+        </w:rPr>
+        <w:t>wins = 0 by default</w:t>
+      </w:r>
+    </w:p>
+    <w:p>
+      <w:pPr>
+        <w:pStyle w:val="Normal"/>
+        <w:rPr>
+          <w:rFonts w:ascii="Courier New" w:hAnsi="Courier New" w:eastAsia="Courier New" w:cs="Courier New"/>
+          <w:b/>
+          <w:b/>
+          <w:color w:val="00B050"/>
+        </w:rPr>
+      </w:pPr>
+      <w:r>
+        <w:rPr>
+          <w:rFonts w:eastAsia="Courier New" w:cs="Courier New"/>
+          <w:b/>
+          <w:color w:val="00B050"/>
+        </w:rPr>
+        <w:t xml:space="preserve">methods : </w:t>
+      </w:r>
+    </w:p>
+    <w:p>
+      <w:pPr>
+        <w:pStyle w:val="Normal"/>
+        <w:tabs>
+          <w:tab w:val="left" w:pos="6915" w:leader="none"/>
+        </w:tabs>
+        <w:rPr>
+          <w:rFonts w:ascii="Courier New" w:hAnsi="Courier New" w:eastAsia="Courier New" w:cs="Courier New"/>
+          <w:highlight w:val="yellow"/>
+        </w:rPr>
+      </w:pPr>
+      <w:r>
+        <w:rPr>
+          <w:rFonts w:eastAsia="Courier New" w:cs="Courier New"/>
+          <w:highlight w:val="yellow"/>
+        </w:rPr>
+        <w:t>__init__ : same as character + other or modified attributes listed upper</w:t>
+      </w:r>
+    </w:p>
+    <w:p>
+      <w:pPr>
+        <w:pStyle w:val="Normal"/>
+        <w:tabs>
+          <w:tab w:val="left" w:pos="6915" w:leader="none"/>
+        </w:tabs>
+        <w:rPr>
+          <w:rFonts w:ascii="Courier New" w:hAnsi="Courier New" w:eastAsia="Courier New" w:cs="Courier New"/>
+          <w:highlight w:val="yellow"/>
+        </w:rPr>
+      </w:pPr>
+      <w:r>
+        <w:rPr>
+          <w:rFonts w:eastAsia="Courier New" w:cs="Courier New"/>
+          <w:highlight w:val="yellow"/>
+        </w:rPr>
+        <w:t>__str__ : display player name, race, gender, strength, life, intelligence</w:t>
+      </w:r>
+    </w:p>
+    <w:p>
+      <w:pPr>
+        <w:pStyle w:val="Normal"/>
+        <w:tabs>
+          <w:tab w:val="left" w:pos="6915" w:leader="none"/>
+        </w:tabs>
+        <w:rPr>
+          <w:rFonts w:ascii="Courier New" w:hAnsi="Courier New" w:eastAsia="Courier New" w:cs="Courier New"/>
+        </w:rPr>
+      </w:pPr>
+      <w:r>
+        <w:rPr>
+          <w:rFonts w:eastAsia="Courier New" w:cs="Courier New"/>
+          <w:highlight w:val="yellow"/>
+        </w:rPr>
+        <w:t xml:space="preserve">gain_xp : </w:t>
+      </w:r>
+      <w:r>
+        <w:rPr>
+          <w:highlight w:val="yellow"/>
+        </w:rPr>
+        <w:t>player</w:t>
+      </w:r>
+      <w:r>
+        <w:rPr>
+          <w:rFonts w:eastAsia="Courier New" w:cs="Courier New"/>
+          <w:highlight w:val="yellow"/>
+        </w:rPr>
+        <w:t xml:space="preserve"> gains experience, depending of enemy’s level</w:t>
+      </w:r>
+    </w:p>
+    <w:p>
+      <w:pPr>
+        <w:pStyle w:val="Normal"/>
+        <w:tabs>
+          <w:tab w:val="left" w:pos="6915" w:leader="none"/>
+        </w:tabs>
+        <w:rPr>
+          <w:rFonts w:ascii="Courier New" w:hAnsi="Courier New" w:eastAsia="Courier New" w:cs="Courier New"/>
+        </w:rPr>
+      </w:pPr>
+      <w:r>
+        <w:rPr>
+          <w:rFonts w:eastAsia="Courier New" w:cs="Courier New"/>
+          <w:highlight w:val="yellow"/>
+        </w:rPr>
+        <w:t xml:space="preserve">loot : </w:t>
+      </w:r>
+      <w:r>
+        <w:rPr>
+          <w:highlight w:val="yellow"/>
+        </w:rPr>
+        <w:t>l</w:t>
+      </w:r>
+      <w:r>
+        <w:rPr>
+          <w:rFonts w:eastAsia="Courier New" w:cs="Courier New"/>
+          <w:highlight w:val="yellow"/>
+        </w:rPr>
+        <w:t>oot random gold (0-100)</w:t>
+      </w:r>
+    </w:p>
+    <w:p>
+      <w:pPr>
+        <w:pStyle w:val="Normal"/>
+        <w:tabs>
+          <w:tab w:val="left" w:pos="6915" w:leader="none"/>
+        </w:tabs>
+        <w:rPr>
+          <w:highlight w:val="yellow"/>
+        </w:rPr>
+      </w:pPr>
+      <w:r>
+        <w:rPr>
+          <w:rFonts w:eastAsia="Courier New" w:cs="Courier New"/>
+          <w:highlight w:val="yellow"/>
+        </w:rPr>
+        <w:t>level_up : increase player’s stats (including special abilities) by 1 for 1 to 5 level, by 2 for 5 to 10</w:t>
+      </w:r>
+    </w:p>
+    <w:p>
+      <w:pPr>
+        <w:pStyle w:val="Normal"/>
+        <w:tabs>
+          <w:tab w:val="left" w:pos="6915" w:leader="none"/>
+        </w:tabs>
+        <w:rPr>
+          <w:highlight w:val="yellow"/>
+        </w:rPr>
+      </w:pPr>
+      <w:r>
+        <w:rPr>
+          <w:highlight w:val="yellow"/>
+        </w:rPr>
+        <w:t>print_achievements : print last level reached and number of enemies defeated</w:t>
+      </w:r>
+    </w:p>
+    <w:p>
+      <w:pPr>
+        <w:pStyle w:val="Normal"/>
+        <w:tabs>
+          <w:tab w:val="left" w:pos="6915" w:leader="none"/>
+        </w:tabs>
+        <w:rPr>
+          <w:highlight w:val="yellow"/>
+        </w:rPr>
+      </w:pPr>
+      <w:r>
+        <w:rPr>
+          <w:highlight w:val="yellow"/>
+        </w:rPr>
+        <w:t xml:space="preserve">equip(item) : </w:t>
+      </w:r>
+    </w:p>
+    <w:p>
+      <w:pPr>
+        <w:pStyle w:val="Normal"/>
+        <w:numPr>
+          <w:ilvl w:val="0"/>
+          <w:numId w:val="1"/>
+        </w:numPr>
+        <w:tabs>
+          <w:tab w:val="left" w:pos="6915" w:leader="none"/>
+        </w:tabs>
+        <w:spacing w:before="0" w:afterAutospacing="0" w:after="0"/>
+        <w:ind w:left="720" w:hanging="360"/>
+        <w:rPr>
+          <w:u w:val="none"/>
+        </w:rPr>
+      </w:pPr>
+      <w:r>
+        <w:rPr>
+          <w:highlight w:val="yellow"/>
+        </w:rPr>
+        <w:t>If another object is already equipped in related slot, put it back in inventory</w:t>
+      </w:r>
+    </w:p>
+    <w:p>
+      <w:pPr>
+        <w:pStyle w:val="Normal"/>
+        <w:numPr>
+          <w:ilvl w:val="0"/>
+          <w:numId w:val="1"/>
+        </w:numPr>
+        <w:tabs>
+          <w:tab w:val="left" w:pos="6915" w:leader="none"/>
+        </w:tabs>
+        <w:ind w:left="720" w:hanging="360"/>
+        <w:rPr>
+          <w:u w:val="none"/>
+        </w:rPr>
+      </w:pPr>
+      <w:r>
+        <w:rPr>
+          <w:highlight w:val="yellow"/>
+        </w:rPr>
+        <w:t>add item to player’s weapon or spell or armour</w:t>
+      </w:r>
+    </w:p>
+    <w:p>
+      <w:pPr>
+        <w:pStyle w:val="Normal"/>
+        <w:tabs>
+          <w:tab w:val="left" w:pos="6915" w:leader="none"/>
+        </w:tabs>
+        <w:rPr>
+          <w:highlight w:val="yellow"/>
+        </w:rPr>
+      </w:pPr>
+      <w:r>
+        <w:rPr>
+          <w:rFonts w:eastAsia="Courier New" w:cs="Courier New"/>
+          <w:highlight w:val="yellow"/>
+        </w:rPr>
+        <w:t>choose_attack_means : select equiped weapon, spell or ability to hit</w:t>
+      </w:r>
+    </w:p>
+    <w:p>
+      <w:pPr>
+        <w:pStyle w:val="Normal"/>
+        <w:tabs>
+          <w:tab w:val="left" w:pos="6915" w:leader="none"/>
+        </w:tabs>
+        <w:rPr>
+          <w:rFonts w:ascii="Courier New" w:hAnsi="Courier New" w:eastAsia="Courier New" w:cs="Courier New"/>
+        </w:rPr>
+      </w:pPr>
+      <w:r>
+        <w:rPr>
+          <w:rFonts w:eastAsia="Courier New" w:cs="Courier New"/>
+          <w:highlight w:val="yellow"/>
+        </w:rPr>
+        <w:t xml:space="preserve">hit(enemy) : </w:t>
       </w:r>
     </w:p>
     <w:p>
@@ -540,7 +1286,6 @@
           <w:ilvl w:val="0"/>
           <w:numId w:val="2"/>
         </w:numPr>
-        <w:pBdr/>
         <w:shd w:val="clear" w:fill="auto"/>
         <w:tabs>
           <w:tab w:val="left" w:pos="6915" w:leader="none"/>
@@ -582,674 +1327,16 @@
           <w:sz w:val="22"/>
           <w:szCs w:val="22"/>
           <w:u w:val="none"/>
-          <w:shd w:fill="auto" w:val="clear"/>
+          <w:shd w:fill="FFF200" w:val="clear"/>
           <w:vertAlign w:val="baseline"/>
         </w:rPr>
-        <w:t xml:space="preserve">Use weapon attack or spell or special ability to make damage or fail. </w:t>
-      </w:r>
-    </w:p>
-    <w:p>
-      <w:pPr>
-        <w:pStyle w:val="Normal"/>
-        <w:numPr>
-          <w:ilvl w:val="0"/>
-          <w:numId w:val="2"/>
-        </w:numPr>
-        <w:tabs>
-          <w:tab w:val="left" w:pos="6915" w:leader="none"/>
-        </w:tabs>
-        <w:spacing w:lineRule="auto" w:line="240" w:before="0" w:after="0"/>
-        <w:ind w:left="720" w:hanging="360"/>
-        <w:rPr>
-          <w:rFonts w:ascii="Courier New" w:hAnsi="Courier New" w:eastAsia="Courier New" w:cs="Courier New"/>
-        </w:rPr>
-      </w:pPr>
-      <w:r>
-        <w:rPr/>
-        <w:t xml:space="preserve">If no weapon and no spell, use default fist. Fail means 0 or a negative damage. </w:t>
-      </w:r>
-    </w:p>
-    <w:p>
-      <w:pPr>
-        <w:pStyle w:val="Normal"/>
-        <w:numPr>
-          <w:ilvl w:val="0"/>
-          <w:numId w:val="2"/>
-        </w:numPr>
-        <w:tabs>
-          <w:tab w:val="left" w:pos="6915" w:leader="none"/>
-        </w:tabs>
-        <w:spacing w:lineRule="auto" w:line="240" w:before="0" w:after="0"/>
-        <w:ind w:left="720" w:hanging="360"/>
-        <w:rPr>
-          <w:rFonts w:ascii="Courier New" w:hAnsi="Courier New" w:eastAsia="Courier New" w:cs="Courier New"/>
-        </w:rPr>
-      </w:pPr>
-      <w:r>
-        <w:rPr/>
-        <w:t xml:space="preserve">Damage is dealt with weapon power or spell power, strength (if weapon), intelligence (if spell). </w:t>
-      </w:r>
-    </w:p>
-    <w:p>
-      <w:pPr>
-        <w:pStyle w:val="Normal"/>
-        <w:numPr>
-          <w:ilvl w:val="0"/>
-          <w:numId w:val="2"/>
-        </w:numPr>
-        <w:tabs>
-          <w:tab w:val="left" w:pos="6915" w:leader="none"/>
-        </w:tabs>
-        <w:spacing w:lineRule="auto" w:line="240" w:before="0" w:after="0"/>
-        <w:ind w:left="720" w:hanging="360"/>
-        <w:rPr>
-          <w:rFonts w:ascii="Courier New" w:hAnsi="Courier New" w:eastAsia="Courier New" w:cs="Courier New"/>
-        </w:rPr>
-      </w:pPr>
-      <w:r>
-        <w:rPr/>
-        <w:t>Damage is reduced by armour points.</w:t>
-      </w:r>
-    </w:p>
-    <w:p>
-      <w:pPr>
-        <w:pStyle w:val="Normal"/>
-        <w:numPr>
-          <w:ilvl w:val="0"/>
-          <w:numId w:val="2"/>
-        </w:numPr>
-        <w:tabs>
-          <w:tab w:val="left" w:pos="6915" w:leader="none"/>
-        </w:tabs>
-        <w:spacing w:lineRule="auto" w:line="240" w:before="0" w:after="0"/>
-        <w:ind w:left="720" w:hanging="360"/>
-        <w:rPr>
-          <w:rFonts w:ascii="Courier New" w:hAnsi="Courier New" w:eastAsia="Courier New" w:cs="Courier New"/>
-        </w:rPr>
-      </w:pPr>
-      <w:r>
-        <w:rPr/>
-        <w:t>This function modifies in place the enemy.life with the damage dealt</w:t>
-      </w:r>
-    </w:p>
-    <w:p>
-      <w:pPr>
-        <w:pStyle w:val="Normal"/>
-        <w:numPr>
-          <w:ilvl w:val="0"/>
-          <w:numId w:val="2"/>
-        </w:numPr>
-        <w:tabs>
-          <w:tab w:val="left" w:pos="6915" w:leader="none"/>
-        </w:tabs>
-        <w:ind w:left="720" w:hanging="360"/>
-        <w:rPr>
-          <w:rFonts w:ascii="Courier New" w:hAnsi="Courier New" w:eastAsia="Courier New" w:cs="Courier New"/>
-        </w:rPr>
-      </w:pPr>
-      <w:r>
-        <w:rPr/>
-        <w:t>This function prints a desc_hit + desc_damage or desc_heal</w:t>
-      </w:r>
-    </w:p>
-    <w:p>
-      <w:pPr>
-        <w:pStyle w:val="Normal"/>
-        <w:tabs>
-          <w:tab w:val="left" w:pos="6915" w:leader="none"/>
-        </w:tabs>
-        <w:rPr>
-          <w:rFonts w:ascii="Courier New" w:hAnsi="Courier New" w:eastAsia="Courier New" w:cs="Courier New"/>
-        </w:rPr>
-      </w:pPr>
-      <w:r>
-        <w:rPr>
-          <w:rFonts w:eastAsia="Courier New" w:cs="Courier New"/>
-        </w:rPr>
-        <w:t>heal : if special healing ability doesn’t fail, gives the player back some random points of life (range ?)</w:t>
-      </w:r>
-    </w:p>
-    <w:p>
-      <w:pPr>
-        <w:pStyle w:val="Normal"/>
-        <w:tabs>
-          <w:tab w:val="left" w:pos="6915" w:leader="none"/>
-        </w:tabs>
-        <w:rPr>
-          <w:rFonts w:ascii="Courier New" w:hAnsi="Courier New" w:eastAsia="Courier New" w:cs="Courier New"/>
-        </w:rPr>
-      </w:pPr>
-      <w:r>
-        <w:rPr>
-          <w:rFonts w:eastAsia="Courier New" w:cs="Courier New"/>
-        </w:rPr>
-        <w:t>desc_hit : prints a description of each blow : “{player.name} uses {weapon/spell/special_ability} !”</w:t>
-      </w:r>
-    </w:p>
-    <w:p>
-      <w:pPr>
-        <w:pStyle w:val="Normal"/>
-        <w:tabs>
-          <w:tab w:val="left" w:pos="6915" w:leader="none"/>
-        </w:tabs>
-        <w:rPr>
-          <w:rFonts w:ascii="Courier New" w:hAnsi="Courier New" w:eastAsia="Courier New" w:cs="Courier New"/>
-        </w:rPr>
-      </w:pPr>
-      <w:r>
-        <w:rPr>
-          <w:rFonts w:eastAsia="Courier New" w:cs="Courier New"/>
-        </w:rPr>
-        <w:t>desc_damage : prints a description of received damage : “Miss !” or “{weapon/spell/special_ability} deals {damage} damage on {player.name or character.name}”</w:t>
-      </w:r>
-    </w:p>
-    <w:p>
-      <w:pPr>
-        <w:pStyle w:val="Normal"/>
-        <w:tabs>
-          <w:tab w:val="left" w:pos="6915" w:leader="none"/>
-        </w:tabs>
-        <w:rPr>
-          <w:rFonts w:ascii="Courier New" w:hAnsi="Courier New" w:eastAsia="Courier New" w:cs="Courier New"/>
-        </w:rPr>
-      </w:pPr>
-      <w:r>
-        <w:rPr>
-          <w:rFonts w:eastAsia="Courier New" w:cs="Courier New"/>
-        </w:rPr>
-        <w:t>desc_heal : prints a description of received healing : “{player.name} restores {heal} points of life !”</w:t>
-      </w:r>
-    </w:p>
-    <w:p>
-      <w:pPr>
-        <w:pStyle w:val="Normal"/>
-        <w:rPr>
-          <w:rFonts w:ascii="Courier New" w:hAnsi="Courier New" w:eastAsia="Courier New" w:cs="Courier New"/>
-        </w:rPr>
-      </w:pPr>
-      <w:r>
-        <w:rPr>
-          <w:rFonts w:eastAsia="Courier New" w:cs="Courier New"/>
-        </w:rPr>
-      </w:r>
-    </w:p>
-    <w:p>
-      <w:pPr>
-        <w:pStyle w:val="Titre3"/>
-        <w:rPr/>
-      </w:pPr>
-      <w:r>
-        <w:rPr/>
-        <w:t>Class Player(Character) :</w:t>
-      </w:r>
-    </w:p>
-    <w:p>
-      <w:pPr>
-        <w:pStyle w:val="Normal"/>
-        <w:rPr>
-          <w:rFonts w:ascii="Courier New" w:hAnsi="Courier New" w:eastAsia="Courier New" w:cs="Courier New"/>
-          <w:b/>
-          <w:b/>
-          <w:color w:val="00B050"/>
-          <w:highlight w:val="yellow"/>
-        </w:rPr>
-      </w:pPr>
-      <w:r>
-        <w:rPr>
-          <w:rFonts w:eastAsia="Courier New" w:cs="Courier New"/>
-          <w:b/>
-          <w:color w:val="00B050"/>
-          <w:highlight w:val="yellow"/>
-        </w:rPr>
-        <w:t>constants :</w:t>
-      </w:r>
-    </w:p>
-    <w:p>
-      <w:pPr>
-        <w:pStyle w:val="Normal"/>
-        <w:rPr>
-          <w:rFonts w:ascii="Courier New" w:hAnsi="Courier New" w:eastAsia="Courier New" w:cs="Courier New"/>
-          <w:highlight w:val="yellow"/>
-        </w:rPr>
-      </w:pPr>
-      <w:r>
-        <w:rPr>
-          <w:rFonts w:eastAsia="Courier New" w:cs="Courier New"/>
-          <w:highlight w:val="yellow"/>
-        </w:rPr>
-        <w:t>XP_LEVELS = {‘2’ : 500, ‘3’ : 1000, ‘4’ : 2000 , ‘5’ : 3500, ‘6’ : 5000, ‘7’ : 7000, ‘8’ : 10 000, ‘9’ : 15000, ‘10’ : 22000}</w:t>
-      </w:r>
-    </w:p>
-    <w:p>
-      <w:pPr>
-        <w:pStyle w:val="Normal"/>
-        <w:rPr>
-          <w:rFonts w:ascii="Courier New" w:hAnsi="Courier New" w:eastAsia="Courier New" w:cs="Courier New"/>
-          <w:highlight w:val="yellow"/>
-        </w:rPr>
-      </w:pPr>
-      <w:r>
-        <w:rPr>
-          <w:rFonts w:eastAsia="Courier New" w:cs="Courier New"/>
-          <w:highlight w:val="yellow"/>
-        </w:rPr>
-        <w:t>XP_GAINS = {‘1’ : 125, ‘2’ : 175, ‘3’ : 200 , ‘4’ : 275, ‘5’ : 375, ‘6’ : 400, ‘7’ : 475, ‘8’ : 500, ‘9’ : 750}</w:t>
-      </w:r>
-    </w:p>
-    <w:p>
-      <w:pPr>
-        <w:pStyle w:val="Normal"/>
-        <w:rPr>
-          <w:rFonts w:ascii="Courier New" w:hAnsi="Courier New" w:eastAsia="Courier New" w:cs="Courier New"/>
-          <w:b/>
-          <w:b/>
-          <w:color w:val="00B050"/>
-        </w:rPr>
-      </w:pPr>
-      <w:r>
-        <w:rPr>
-          <w:rFonts w:eastAsia="Courier New" w:cs="Courier New"/>
-          <w:b/>
-          <w:color w:val="00B050"/>
-        </w:rPr>
-        <w:t>attributes :</w:t>
-      </w:r>
-    </w:p>
-    <w:p>
-      <w:pPr>
-        <w:pStyle w:val="Normal"/>
-        <w:rPr>
-          <w:rFonts w:ascii="Courier New" w:hAnsi="Courier New" w:eastAsia="Courier New" w:cs="Courier New"/>
-          <w:highlight w:val="yellow"/>
-        </w:rPr>
-      </w:pPr>
-      <w:r>
-        <w:rPr>
-          <w:rFonts w:eastAsia="Courier New" w:cs="Courier New"/>
-          <w:highlight w:val="yellow"/>
-        </w:rPr>
-        <w:t>name : an user input</w:t>
-      </w:r>
-    </w:p>
-    <w:p>
-      <w:pPr>
-        <w:pStyle w:val="Normal"/>
-        <w:rPr>
-          <w:rFonts w:ascii="Courier New" w:hAnsi="Courier New" w:eastAsia="Courier New" w:cs="Courier New"/>
-          <w:highlight w:val="yellow"/>
-        </w:rPr>
-      </w:pPr>
-      <w:r>
-        <w:rPr>
-          <w:rFonts w:eastAsia="Courier New" w:cs="Courier New"/>
-          <w:highlight w:val="yellow"/>
-        </w:rPr>
-        <w:t>gender : an user choice from male/female/other</w:t>
-      </w:r>
-    </w:p>
-    <w:p>
-      <w:pPr>
-        <w:pStyle w:val="Normal"/>
-        <w:rPr>
-          <w:rFonts w:ascii="Courier New" w:hAnsi="Courier New" w:eastAsia="Courier New" w:cs="Courier New"/>
-          <w:highlight w:val="yellow"/>
-        </w:rPr>
-      </w:pPr>
-      <w:r>
-        <w:rPr>
-          <w:rFonts w:eastAsia="Courier New" w:cs="Courier New"/>
-          <w:highlight w:val="yellow"/>
-        </w:rPr>
-        <w:t>fantasy race : an user choice (Githzerai, Rakshasa, Banshee, Tiefflin, Illithid)</w:t>
-      </w:r>
-    </w:p>
-    <w:p>
-      <w:pPr>
-        <w:pStyle w:val="Normal"/>
-        <w:rPr>
-          <w:rFonts w:ascii="Courier New" w:hAnsi="Courier New" w:eastAsia="Courier New" w:cs="Courier New"/>
-          <w:highlight w:val="yellow"/>
-        </w:rPr>
-      </w:pPr>
-      <w:r>
-        <w:rPr>
-          <w:rFonts w:eastAsia="Courier New" w:cs="Courier New"/>
-          <w:highlight w:val="yellow"/>
-        </w:rPr>
-        <w:t>gold : int, randomly generated (10 to 200)</w:t>
-      </w:r>
-    </w:p>
-    <w:p>
-      <w:pPr>
-        <w:pStyle w:val="Normal"/>
-        <w:rPr>
-          <w:rFonts w:ascii="Courier New" w:hAnsi="Courier New" w:eastAsia="Courier New" w:cs="Courier New"/>
-          <w:highlight w:val="yellow"/>
-        </w:rPr>
-      </w:pPr>
-      <w:r>
-        <w:rPr>
-          <w:rFonts w:eastAsia="Courier New" w:cs="Courier New"/>
-          <w:highlight w:val="yellow"/>
-        </w:rPr>
-        <w:t>weapon : the equiped weapon from player inventory (default : ‘Fist’ damage min 0 damage max 3)</w:t>
-      </w:r>
-    </w:p>
-    <w:p>
-      <w:pPr>
-        <w:pStyle w:val="Normal"/>
-        <w:rPr>
-          <w:rFonts w:ascii="Courier New" w:hAnsi="Courier New" w:eastAsia="Courier New" w:cs="Courier New"/>
-          <w:highlight w:val="yellow"/>
-        </w:rPr>
-      </w:pPr>
-      <w:r>
-        <w:rPr>
-          <w:rFonts w:eastAsia="Courier New" w:cs="Courier New"/>
-          <w:highlight w:val="yellow"/>
-        </w:rPr>
-        <w:t>armour : the equiped armour from player inventory (default : ‘Underwear’)</w:t>
-      </w:r>
-    </w:p>
-    <w:p>
-      <w:pPr>
-        <w:pStyle w:val="Normal"/>
-        <w:rPr>
-          <w:rFonts w:ascii="Courier New" w:hAnsi="Courier New" w:eastAsia="Courier New" w:cs="Courier New"/>
-          <w:highlight w:val="yellow"/>
-        </w:rPr>
-      </w:pPr>
-      <w:r>
-        <w:rPr>
-          <w:rFonts w:eastAsia="Courier New" w:cs="Courier New"/>
-          <w:highlight w:val="yellow"/>
-        </w:rPr>
-        <w:t>spell : the equiped spell from player inventory (default : None)</w:t>
-      </w:r>
-    </w:p>
-    <w:p>
-      <w:pPr>
-        <w:pStyle w:val="Normal"/>
-        <w:rPr>
-          <w:rFonts w:ascii="Courier New" w:hAnsi="Courier New" w:eastAsia="Courier New" w:cs="Courier New"/>
-          <w:highlight w:val="yellow"/>
-        </w:rPr>
-      </w:pPr>
-      <w:r>
-        <w:rPr>
-          <w:rFonts w:eastAsia="Courier New" w:cs="Courier New"/>
-          <w:highlight w:val="yellow"/>
-        </w:rPr>
-        <w:t>inventory : dict containing all weapons, spells and  armours in possession of character</w:t>
-      </w:r>
-    </w:p>
-    <w:p>
-      <w:pPr>
-        <w:pStyle w:val="Normal"/>
-        <w:rPr>
-          <w:rFonts w:ascii="Courier New" w:hAnsi="Courier New" w:eastAsia="Courier New" w:cs="Courier New"/>
-          <w:highlight w:val="yellow"/>
-        </w:rPr>
-      </w:pPr>
-      <w:r>
-        <w:rPr>
-          <w:rFonts w:eastAsia="Courier New" w:cs="Courier New"/>
-          <w:highlight w:val="yellow"/>
-        </w:rPr>
-        <w:t>experience = 0 by default (at the beginning of the program)</w:t>
-      </w:r>
-    </w:p>
-    <w:p>
-      <w:pPr>
-        <w:pStyle w:val="Normal"/>
-        <w:rPr>
-          <w:highlight w:val="yellow"/>
-        </w:rPr>
-      </w:pPr>
-      <w:r>
-        <w:rPr>
-          <w:highlight w:val="yellow"/>
-        </w:rPr>
-        <w:t>wins = 0 by default</w:t>
-      </w:r>
-    </w:p>
-    <w:p>
-      <w:pPr>
-        <w:pStyle w:val="Normal"/>
-        <w:rPr>
-          <w:rFonts w:ascii="Courier New" w:hAnsi="Courier New" w:eastAsia="Courier New" w:cs="Courier New"/>
-          <w:b/>
-          <w:b/>
-          <w:color w:val="00B050"/>
-        </w:rPr>
-      </w:pPr>
-      <w:r>
-        <w:rPr>
-          <w:rFonts w:eastAsia="Courier New" w:cs="Courier New"/>
-          <w:b/>
-          <w:color w:val="00B050"/>
-        </w:rPr>
-        <w:t xml:space="preserve">methods : </w:t>
-      </w:r>
-    </w:p>
-    <w:p>
-      <w:pPr>
-        <w:pStyle w:val="Normal"/>
-        <w:tabs>
-          <w:tab w:val="left" w:pos="6915" w:leader="none"/>
-        </w:tabs>
-        <w:rPr>
-          <w:rFonts w:ascii="Courier New" w:hAnsi="Courier New" w:eastAsia="Courier New" w:cs="Courier New"/>
-          <w:highlight w:val="yellow"/>
-        </w:rPr>
-      </w:pPr>
-      <w:r>
-        <w:rPr>
-          <w:rFonts w:eastAsia="Courier New" w:cs="Courier New"/>
-          <w:highlight w:val="yellow"/>
-        </w:rPr>
-        <w:t>__init__ : same as character + other or modified attributes listed upper</w:t>
-      </w:r>
-    </w:p>
-    <w:p>
-      <w:pPr>
-        <w:pStyle w:val="Normal"/>
-        <w:tabs>
-          <w:tab w:val="left" w:pos="6915" w:leader="none"/>
-        </w:tabs>
-        <w:rPr>
-          <w:rFonts w:ascii="Courier New" w:hAnsi="Courier New" w:eastAsia="Courier New" w:cs="Courier New"/>
-          <w:highlight w:val="yellow"/>
-        </w:rPr>
-      </w:pPr>
-      <w:r>
-        <w:rPr>
-          <w:rFonts w:eastAsia="Courier New" w:cs="Courier New"/>
-          <w:highlight w:val="yellow"/>
-        </w:rPr>
-        <w:t>__str__ : display player name, race, gender, strength, life, intelligence</w:t>
-      </w:r>
-    </w:p>
-    <w:p>
-      <w:pPr>
-        <w:pStyle w:val="Normal"/>
-        <w:tabs>
-          <w:tab w:val="left" w:pos="6915" w:leader="none"/>
-        </w:tabs>
-        <w:rPr>
-          <w:rFonts w:ascii="Courier New" w:hAnsi="Courier New" w:eastAsia="Courier New" w:cs="Courier New"/>
-        </w:rPr>
-      </w:pPr>
-      <w:r>
-        <w:rPr>
-          <w:rFonts w:eastAsia="Courier New" w:cs="Courier New"/>
-          <w:highlight w:val="yellow"/>
-        </w:rPr>
-        <w:t xml:space="preserve">gain_xp : </w:t>
-      </w:r>
-      <w:r>
-        <w:rPr>
-          <w:highlight w:val="yellow"/>
-        </w:rPr>
-        <w:t>player</w:t>
-      </w:r>
-      <w:r>
-        <w:rPr>
-          <w:rFonts w:eastAsia="Courier New" w:cs="Courier New"/>
-          <w:highlight w:val="yellow"/>
-        </w:rPr>
-        <w:t xml:space="preserve"> gains experience, depending of enemy’s level</w:t>
-      </w:r>
-    </w:p>
-    <w:p>
-      <w:pPr>
-        <w:pStyle w:val="Normal"/>
-        <w:tabs>
-          <w:tab w:val="left" w:pos="6915" w:leader="none"/>
-        </w:tabs>
-        <w:rPr>
-          <w:rFonts w:ascii="Courier New" w:hAnsi="Courier New" w:eastAsia="Courier New" w:cs="Courier New"/>
-        </w:rPr>
-      </w:pPr>
-      <w:r>
-        <w:rPr>
-          <w:rFonts w:eastAsia="Courier New" w:cs="Courier New"/>
-          <w:highlight w:val="yellow"/>
-        </w:rPr>
-        <w:t xml:space="preserve">loot : </w:t>
-      </w:r>
-      <w:r>
-        <w:rPr>
-          <w:highlight w:val="yellow"/>
-        </w:rPr>
-        <w:t>l</w:t>
-      </w:r>
-      <w:r>
-        <w:rPr>
-          <w:rFonts w:eastAsia="Courier New" w:cs="Courier New"/>
-          <w:highlight w:val="yellow"/>
-        </w:rPr>
-        <w:t>oot random gold (0-100)</w:t>
-      </w:r>
-    </w:p>
-    <w:p>
-      <w:pPr>
-        <w:pStyle w:val="Normal"/>
-        <w:tabs>
-          <w:tab w:val="left" w:pos="6915" w:leader="none"/>
-        </w:tabs>
-        <w:rPr>
-          <w:highlight w:val="yellow"/>
-        </w:rPr>
-      </w:pPr>
-      <w:r>
-        <w:rPr>
-          <w:rFonts w:eastAsia="Courier New" w:cs="Courier New"/>
-          <w:highlight w:val="yellow"/>
-        </w:rPr>
-        <w:t xml:space="preserve">level_up : increase </w:t>
-      </w:r>
-      <w:r>
-        <w:rPr>
-          <w:rFonts w:eastAsia="Courier New" w:cs="Courier New"/>
-          <w:highlight w:val="yellow"/>
-        </w:rPr>
-        <w:t xml:space="preserve">player’s </w:t>
-      </w:r>
-      <w:r>
-        <w:rPr>
-          <w:rFonts w:eastAsia="Courier New" w:cs="Courier New"/>
-          <w:highlight w:val="yellow"/>
-        </w:rPr>
-        <w:t>stats (including special abilities) by 1 for 1 to 5 level, by 2 for 5 to 10</w:t>
-      </w:r>
-    </w:p>
-    <w:p>
-      <w:pPr>
-        <w:pStyle w:val="Normal"/>
-        <w:tabs>
-          <w:tab w:val="left" w:pos="6915" w:leader="none"/>
-        </w:tabs>
-        <w:rPr>
-          <w:highlight w:val="yellow"/>
-        </w:rPr>
-      </w:pPr>
-      <w:r>
-        <w:rPr>
-          <w:highlight w:val="yellow"/>
-        </w:rPr>
-        <w:t>print_achievements : print last level reached and number of enemies defeated</w:t>
-      </w:r>
-    </w:p>
-    <w:p>
-      <w:pPr>
-        <w:pStyle w:val="Normal"/>
-        <w:tabs>
-          <w:tab w:val="left" w:pos="6915" w:leader="none"/>
-        </w:tabs>
-        <w:rPr/>
-      </w:pPr>
-      <w:r>
-        <w:rPr/>
-        <w:t xml:space="preserve">equip(item) : </w:t>
-      </w:r>
-    </w:p>
-    <w:p>
-      <w:pPr>
-        <w:pStyle w:val="Normal"/>
-        <w:numPr>
-          <w:ilvl w:val="0"/>
-          <w:numId w:val="1"/>
-        </w:numPr>
-        <w:tabs>
-          <w:tab w:val="left" w:pos="6915" w:leader="none"/>
-        </w:tabs>
-        <w:spacing w:before="0" w:afterAutospacing="0" w:after="0"/>
-        <w:ind w:left="720" w:hanging="360"/>
-        <w:rPr>
-          <w:u w:val="none"/>
-        </w:rPr>
-      </w:pPr>
-      <w:r>
-        <w:rPr/>
-        <w:t>If another object is already equipped in related slot, put it back in inventory</w:t>
-      </w:r>
-    </w:p>
-    <w:p>
-      <w:pPr>
-        <w:pStyle w:val="Normal"/>
-        <w:numPr>
-          <w:ilvl w:val="0"/>
-          <w:numId w:val="1"/>
-        </w:numPr>
-        <w:tabs>
-          <w:tab w:val="left" w:pos="6915" w:leader="none"/>
-        </w:tabs>
-        <w:ind w:left="720" w:hanging="360"/>
-        <w:rPr>
-          <w:u w:val="none"/>
-        </w:rPr>
-      </w:pPr>
-      <w:r>
-        <w:rPr/>
-        <w:t>add item to player’s weapon or spell or armour</w:t>
-      </w:r>
-    </w:p>
-    <w:p>
-      <w:pPr>
-        <w:pStyle w:val="Normal"/>
-        <w:tabs>
-          <w:tab w:val="left" w:pos="6915" w:leader="none"/>
-        </w:tabs>
-        <w:rPr>
-          <w:rFonts w:ascii="Courier New" w:hAnsi="Courier New" w:eastAsia="Courier New" w:cs="Courier New"/>
-        </w:rPr>
-      </w:pPr>
-      <w:r>
-        <w:rPr>
-          <w:rFonts w:eastAsia="Courier New" w:cs="Courier New"/>
-        </w:rPr>
-        <w:t xml:space="preserve">hit(enemy) : </w:t>
+        <w:t>Choose weapon attack or spell or special ability to make damage or fail</w:t>
+      </w:r>
+      <w:r>
+        <w:rPr>
+          <w:highlight w:val="yellow"/>
+        </w:rPr>
+        <w:t xml:space="preserve"> (verify input)</w:t>
       </w:r>
     </w:p>
     <w:p>
@@ -1262,7 +1349,6 @@
           <w:ilvl w:val="0"/>
           <w:numId w:val="2"/>
         </w:numPr>
-        <w:pBdr/>
         <w:shd w:val="clear" w:fill="auto"/>
         <w:tabs>
           <w:tab w:val="left" w:pos="6915" w:leader="none"/>
@@ -1271,47 +1357,14 @@
         <w:ind w:left="720" w:right="0" w:hanging="360"/>
         <w:jc w:val="left"/>
         <w:rPr>
-          <w:rFonts w:ascii="Courier New" w:hAnsi="Courier New" w:eastAsia="Courier New" w:cs="Courier New"/>
-          <w:b w:val="false"/>
-          <w:b w:val="false"/>
-          <w:i w:val="false"/>
-          <w:i w:val="false"/>
-          <w:caps w:val="false"/>
-          <w:smallCaps w:val="false"/>
-          <w:strike w:val="false"/>
-          <w:dstrike w:val="false"/>
-          <w:color w:val="000000"/>
-          <w:position w:val="0"/>
-          <w:sz w:val="22"/>
-          <w:sz w:val="24"/>
-          <w:szCs w:val="24"/>
           <w:u w:val="none"/>
-          <w:vertAlign w:val="baseline"/>
-        </w:rPr>
-      </w:pPr>
-      <w:r>
-        <w:rPr>
-          <w:rFonts w:eastAsia="Courier New" w:cs="Courier New"/>
-          <w:b w:val="false"/>
-          <w:i w:val="false"/>
-          <w:caps w:val="false"/>
-          <w:smallCaps w:val="false"/>
-          <w:strike w:val="false"/>
-          <w:dstrike w:val="false"/>
-          <w:color w:val="000000"/>
-          <w:position w:val="0"/>
-          <w:sz w:val="22"/>
-          <w:sz w:val="22"/>
-          <w:szCs w:val="22"/>
-          <w:u w:val="none"/>
-          <w:shd w:fill="auto" w:val="clear"/>
-          <w:vertAlign w:val="baseline"/>
-        </w:rPr>
-        <w:t>Choose weapon attack or spell or special ability to make damage or fail</w:t>
-      </w:r>
-      <w:r>
-        <w:rPr/>
-        <w:t xml:space="preserve"> (verify input)</w:t>
+        </w:rPr>
+      </w:pPr>
+      <w:r>
+        <w:rPr>
+          <w:highlight w:val="yellow"/>
+        </w:rPr>
+        <w:t>then same as Character.hit()</w:t>
       </w:r>
     </w:p>
     <w:p>
@@ -1320,34 +1373,6 @@
         <w:keepNext w:val="false"/>
         <w:keepLines w:val="false"/>
         <w:widowControl/>
-        <w:numPr>
-          <w:ilvl w:val="0"/>
-          <w:numId w:val="2"/>
-        </w:numPr>
-        <w:pBdr/>
-        <w:shd w:val="clear" w:fill="auto"/>
-        <w:tabs>
-          <w:tab w:val="left" w:pos="6915" w:leader="none"/>
-        </w:tabs>
-        <w:spacing w:lineRule="auto" w:line="259" w:before="0" w:after="0"/>
-        <w:ind w:left="720" w:right="0" w:hanging="360"/>
-        <w:jc w:val="left"/>
-        <w:rPr>
-          <w:u w:val="none"/>
-        </w:rPr>
-      </w:pPr>
-      <w:r>
-        <w:rPr/>
-        <w:t>then same as Character.hit()</w:t>
-      </w:r>
-    </w:p>
-    <w:p>
-      <w:pPr>
-        <w:pStyle w:val="Normal"/>
-        <w:keepNext w:val="false"/>
-        <w:keepLines w:val="false"/>
-        <w:widowControl/>
-        <w:pBdr/>
         <w:shd w:val="clear" w:fill="auto"/>
         <w:tabs>
           <w:tab w:val="left" w:pos="6915" w:leader="none"/>
@@ -1677,7 +1702,7 @@
       <w:r>
         <w:rPr>
           <w:rFonts w:eastAsia="Courier New" w:cs="Courier New"/>
-          <w:shd w:fill="FFE599" w:val="clear"/>
+          <w:highlight w:val="yellow"/>
         </w:rPr>
       </w:r>
     </w:p>
@@ -2442,6 +2467,7 @@
       <w:rPr>
         <w:rFonts w:ascii="OpenSymbol" w:hAnsi="OpenSymbol" w:cs="OpenSymbol" w:hint="default"/>
         <w:u w:val="none"/>
+        <w:rFonts w:cs="OpenSymbol"/>
       </w:rPr>
     </w:lvl>
     <w:lvl w:ilvl="1">
@@ -2455,6 +2481,7 @@
       <w:rPr>
         <w:rFonts w:ascii="OpenSymbol" w:hAnsi="OpenSymbol" w:cs="OpenSymbol" w:hint="default"/>
         <w:u w:val="none"/>
+        <w:rFonts w:cs="OpenSymbol"/>
       </w:rPr>
     </w:lvl>
     <w:lvl w:ilvl="2">
@@ -2468,6 +2495,7 @@
       <w:rPr>
         <w:rFonts w:ascii="OpenSymbol" w:hAnsi="OpenSymbol" w:cs="OpenSymbol" w:hint="default"/>
         <w:u w:val="none"/>
+        <w:rFonts w:cs="OpenSymbol"/>
       </w:rPr>
     </w:lvl>
     <w:lvl w:ilvl="3">
@@ -2481,6 +2509,7 @@
       <w:rPr>
         <w:rFonts w:ascii="OpenSymbol" w:hAnsi="OpenSymbol" w:cs="OpenSymbol" w:hint="default"/>
         <w:u w:val="none"/>
+        <w:rFonts w:cs="OpenSymbol"/>
       </w:rPr>
     </w:lvl>
     <w:lvl w:ilvl="4">
@@ -2494,6 +2523,7 @@
       <w:rPr>
         <w:rFonts w:ascii="OpenSymbol" w:hAnsi="OpenSymbol" w:cs="OpenSymbol" w:hint="default"/>
         <w:u w:val="none"/>
+        <w:rFonts w:cs="OpenSymbol"/>
       </w:rPr>
     </w:lvl>
     <w:lvl w:ilvl="5">
@@ -2507,6 +2537,7 @@
       <w:rPr>
         <w:rFonts w:ascii="OpenSymbol" w:hAnsi="OpenSymbol" w:cs="OpenSymbol" w:hint="default"/>
         <w:u w:val="none"/>
+        <w:rFonts w:cs="OpenSymbol"/>
       </w:rPr>
     </w:lvl>
     <w:lvl w:ilvl="6">
@@ -2520,6 +2551,7 @@
       <w:rPr>
         <w:rFonts w:ascii="OpenSymbol" w:hAnsi="OpenSymbol" w:cs="OpenSymbol" w:hint="default"/>
         <w:u w:val="none"/>
+        <w:rFonts w:cs="OpenSymbol"/>
       </w:rPr>
     </w:lvl>
     <w:lvl w:ilvl="7">
@@ -2533,6 +2565,7 @@
       <w:rPr>
         <w:rFonts w:ascii="OpenSymbol" w:hAnsi="OpenSymbol" w:cs="OpenSymbol" w:hint="default"/>
         <w:u w:val="none"/>
+        <w:rFonts w:cs="OpenSymbol"/>
       </w:rPr>
     </w:lvl>
     <w:lvl w:ilvl="8">
@@ -2546,6 +2579,7 @@
       <w:rPr>
         <w:rFonts w:ascii="OpenSymbol" w:hAnsi="OpenSymbol" w:cs="OpenSymbol" w:hint="default"/>
         <w:u w:val="none"/>
+        <w:rFonts w:cs="OpenSymbol"/>
       </w:rPr>
     </w:lvl>
   </w:abstractNum>
@@ -2682,6 +2716,7 @@
       <w:rPr>
         <w:rFonts w:ascii="OpenSymbol" w:hAnsi="OpenSymbol" w:cs="OpenSymbol" w:hint="default"/>
         <w:u w:val="none"/>
+        <w:rFonts w:cs="OpenSymbol"/>
       </w:rPr>
     </w:lvl>
     <w:lvl w:ilvl="1">
@@ -2695,6 +2730,7 @@
       <w:rPr>
         <w:rFonts w:ascii="OpenSymbol" w:hAnsi="OpenSymbol" w:cs="OpenSymbol" w:hint="default"/>
         <w:u w:val="none"/>
+        <w:rFonts w:cs="OpenSymbol"/>
       </w:rPr>
     </w:lvl>
     <w:lvl w:ilvl="2">
@@ -2708,6 +2744,7 @@
       <w:rPr>
         <w:rFonts w:ascii="OpenSymbol" w:hAnsi="OpenSymbol" w:cs="OpenSymbol" w:hint="default"/>
         <w:u w:val="none"/>
+        <w:rFonts w:cs="OpenSymbol"/>
       </w:rPr>
     </w:lvl>
     <w:lvl w:ilvl="3">
@@ -2721,6 +2758,7 @@
       <w:rPr>
         <w:rFonts w:ascii="OpenSymbol" w:hAnsi="OpenSymbol" w:cs="OpenSymbol" w:hint="default"/>
         <w:u w:val="none"/>
+        <w:rFonts w:cs="OpenSymbol"/>
       </w:rPr>
     </w:lvl>
     <w:lvl w:ilvl="4">
@@ -2734,6 +2772,7 @@
       <w:rPr>
         <w:rFonts w:ascii="OpenSymbol" w:hAnsi="OpenSymbol" w:cs="OpenSymbol" w:hint="default"/>
         <w:u w:val="none"/>
+        <w:rFonts w:cs="OpenSymbol"/>
       </w:rPr>
     </w:lvl>
     <w:lvl w:ilvl="5">
@@ -2747,6 +2786,7 @@
       <w:rPr>
         <w:rFonts w:ascii="OpenSymbol" w:hAnsi="OpenSymbol" w:cs="OpenSymbol" w:hint="default"/>
         <w:u w:val="none"/>
+        <w:rFonts w:cs="OpenSymbol"/>
       </w:rPr>
     </w:lvl>
     <w:lvl w:ilvl="6">
@@ -2760,6 +2800,7 @@
       <w:rPr>
         <w:rFonts w:ascii="OpenSymbol" w:hAnsi="OpenSymbol" w:cs="OpenSymbol" w:hint="default"/>
         <w:u w:val="none"/>
+        <w:rFonts w:cs="OpenSymbol"/>
       </w:rPr>
     </w:lvl>
     <w:lvl w:ilvl="7">
@@ -2773,6 +2814,7 @@
       <w:rPr>
         <w:rFonts w:ascii="OpenSymbol" w:hAnsi="OpenSymbol" w:cs="OpenSymbol" w:hint="default"/>
         <w:u w:val="none"/>
+        <w:rFonts w:cs="OpenSymbol"/>
       </w:rPr>
     </w:lvl>
     <w:lvl w:ilvl="8">
@@ -2786,6 +2828,7 @@
       <w:rPr>
         <w:rFonts w:ascii="OpenSymbol" w:hAnsi="OpenSymbol" w:cs="OpenSymbol" w:hint="default"/>
         <w:u w:val="none"/>
+        <w:rFonts w:cs="OpenSymbol"/>
       </w:rPr>
     </w:lvl>
   </w:abstractNum>
@@ -2902,7 +2945,6 @@
     <w:rPrDefault>
       <w:rPr>
         <w:rFonts w:ascii="Courier New" w:hAnsi="Courier New" w:eastAsia="Courier New" w:cs="Courier New"/>
-        <w:sz w:val="22"/>
         <w:szCs w:val="22"/>
         <w:lang w:val="en-US" w:eastAsia="zh-CN" w:bidi="hi-IN"/>
       </w:rPr>
@@ -2931,15 +2973,145 @@
   </w:style>
   <w:style w:type="paragraph" w:styleId="Titre1">
     <w:name w:val="Heading 1"/>
-    <w:basedOn w:val="Normal1"/>
     <w:next w:val="Normal"/>
     <w:link w:val="Titre1Car"/>
     <w:uiPriority w:val="9"/>
     <w:qFormat/>
     <w:rsid w:val="00c366e2"/>
     <w:pPr>
+      <w:widowControl w:val="false"/>
       <w:outlineLvl w:val="0"/>
     </w:pPr>
+    <w:rPr>
+      <w:rFonts w:ascii="Courier New" w:hAnsi="Courier New" w:cs="Courier New" w:eastAsia="Courier New"/>
+      <w:b/>
+      <w:color w:val="auto"/>
+      <w:kern w:val="0"/>
+      <w:sz w:val="24"/>
+      <w:szCs w:val="22"/>
+      <w:u w:val="single"/>
+      <w:lang w:val="en-US" w:eastAsia="zh-CN" w:bidi="hi-IN"/>
+    </w:rPr>
+  </w:style>
+  <w:style w:type="paragraph" w:styleId="Titre2">
+    <w:name w:val="Heading 2"/>
+    <w:next w:val="Normal"/>
+    <w:link w:val="Titre2Car"/>
+    <w:uiPriority w:val="9"/>
+    <w:unhideWhenUsed/>
+    <w:qFormat/>
+    <w:rsid w:val="00c366e2"/>
+    <w:pPr>
+      <w:widowControl w:val="false"/>
+      <w:outlineLvl w:val="1"/>
+    </w:pPr>
+    <w:rPr>
+      <w:rFonts w:ascii="Courier New" w:hAnsi="Courier New" w:cs="Courier New" w:eastAsia="Courier New"/>
+      <w:b/>
+      <w:color w:val="4472C4" w:themeColor="accent5"/>
+      <w:kern w:val="0"/>
+      <w:sz w:val="22"/>
+      <w:szCs w:val="22"/>
+      <w:lang w:val="en-US" w:eastAsia="zh-CN" w:bidi="hi-IN"/>
+    </w:rPr>
+  </w:style>
+  <w:style w:type="paragraph" w:styleId="Titre3">
+    <w:name w:val="Heading 3"/>
+    <w:next w:val="Normal"/>
+    <w:link w:val="Titre3Car"/>
+    <w:uiPriority w:val="9"/>
+    <w:unhideWhenUsed/>
+    <w:qFormat/>
+    <w:rsid w:val="00c366e2"/>
+    <w:pPr>
+      <w:widowControl w:val="false"/>
+      <w:outlineLvl w:val="2"/>
+    </w:pPr>
+    <w:rPr>
+      <w:rFonts w:ascii="Courier New" w:hAnsi="Courier New" w:cs="Courier New" w:eastAsia="Courier New"/>
+      <w:b/>
+      <w:color w:val="auto"/>
+      <w:kern w:val="0"/>
+      <w:sz w:val="22"/>
+      <w:szCs w:val="22"/>
+      <w:lang w:val="en-US" w:eastAsia="zh-CN" w:bidi="hi-IN"/>
+    </w:rPr>
+  </w:style>
+  <w:style w:type="paragraph" w:styleId="Titre4">
+    <w:name w:val="Heading 4"/>
+    <w:next w:val="Normal"/>
+    <w:qFormat/>
+    <w:pPr>
+      <w:keepNext w:val="true"/>
+      <w:keepLines/>
+      <w:widowControl w:val="false"/>
+      <w:spacing w:lineRule="auto" w:line="240" w:before="240" w:after="40"/>
+    </w:pPr>
+    <w:rPr>
+      <w:rFonts w:ascii="Courier New" w:hAnsi="Courier New" w:eastAsia="Courier New" w:cs="Courier New"/>
+      <w:b/>
+      <w:color w:val="auto"/>
+      <w:kern w:val="0"/>
+      <w:sz w:val="24"/>
+      <w:szCs w:val="24"/>
+      <w:lang w:val="en-US" w:eastAsia="zh-CN" w:bidi="hi-IN"/>
+    </w:rPr>
+  </w:style>
+  <w:style w:type="paragraph" w:styleId="Titre5">
+    <w:name w:val="Heading 5"/>
+    <w:next w:val="Normal"/>
+    <w:qFormat/>
+    <w:pPr>
+      <w:keepNext w:val="true"/>
+      <w:keepLines/>
+      <w:widowControl w:val="false"/>
+      <w:spacing w:lineRule="auto" w:line="240" w:before="220" w:after="40"/>
+    </w:pPr>
+    <w:rPr>
+      <w:rFonts w:ascii="Courier New" w:hAnsi="Courier New" w:eastAsia="Courier New" w:cs="Courier New"/>
+      <w:b/>
+      <w:color w:val="auto"/>
+      <w:kern w:val="0"/>
+      <w:sz w:val="22"/>
+      <w:szCs w:val="22"/>
+      <w:lang w:val="en-US" w:eastAsia="zh-CN" w:bidi="hi-IN"/>
+    </w:rPr>
+  </w:style>
+  <w:style w:type="paragraph" w:styleId="Titre6">
+    <w:name w:val="Heading 6"/>
+    <w:next w:val="Normal"/>
+    <w:qFormat/>
+    <w:pPr>
+      <w:keepNext w:val="true"/>
+      <w:keepLines/>
+      <w:widowControl w:val="false"/>
+      <w:spacing w:lineRule="auto" w:line="240" w:before="200" w:after="40"/>
+    </w:pPr>
+    <w:rPr>
+      <w:rFonts w:ascii="Courier New" w:hAnsi="Courier New" w:eastAsia="Courier New" w:cs="Courier New"/>
+      <w:b/>
+      <w:color w:val="auto"/>
+      <w:kern w:val="0"/>
+      <w:sz w:val="20"/>
+      <w:szCs w:val="20"/>
+      <w:lang w:val="en-US" w:eastAsia="zh-CN" w:bidi="hi-IN"/>
+    </w:rPr>
+  </w:style>
+  <w:style w:type="character" w:styleId="DefaultParagraphFont" w:default="1">
+    <w:name w:val="Default Paragraph Font"/>
+    <w:uiPriority w:val="1"/>
+    <w:semiHidden/>
+    <w:unhideWhenUsed/>
+    <w:qFormat/>
+    <w:rPr/>
+  </w:style>
+  <w:style w:type="character" w:styleId="Titre1Car" w:customStyle="1">
+    <w:name w:val="Titre 1 Car"/>
+    <w:basedOn w:val="DefaultParagraphFont"/>
+    <w:link w:val="Titre1"/>
+    <w:uiPriority w:val="9"/>
+    <w:qFormat/>
+    <w:rsid w:val="00c366e2"/>
     <w:rPr>
       <w:rFonts w:ascii="Courier New" w:hAnsi="Courier New" w:cs="Courier New"/>
       <w:b/>
@@ -2948,114 +3120,6 @@
       <w:lang w:val="en-US"/>
     </w:rPr>
   </w:style>
-  <w:style w:type="paragraph" w:styleId="Titre2">
-    <w:name w:val="Heading 2"/>
-    <w:basedOn w:val="Normal1"/>
-    <w:next w:val="Normal"/>
-    <w:link w:val="Titre2Car"/>
-    <w:uiPriority w:val="9"/>
-    <w:unhideWhenUsed/>
-    <w:qFormat/>
-    <w:rsid w:val="00c366e2"/>
-    <w:pPr>
-      <w:outlineLvl w:val="1"/>
-    </w:pPr>
-    <w:rPr>
-      <w:rFonts w:ascii="Courier New" w:hAnsi="Courier New" w:cs="Courier New"/>
-      <w:b/>
-      <w:color w:val="4472C4" w:themeColor="accent5"/>
-      <w:lang w:val="en-US"/>
-    </w:rPr>
-  </w:style>
-  <w:style w:type="paragraph" w:styleId="Titre3">
-    <w:name w:val="Heading 3"/>
-    <w:basedOn w:val="Normal1"/>
-    <w:next w:val="Normal"/>
-    <w:link w:val="Titre3Car"/>
-    <w:uiPriority w:val="9"/>
-    <w:unhideWhenUsed/>
-    <w:qFormat/>
-    <w:rsid w:val="00c366e2"/>
-    <w:pPr>
-      <w:outlineLvl w:val="2"/>
-    </w:pPr>
-    <w:rPr>
-      <w:rFonts w:ascii="Courier New" w:hAnsi="Courier New" w:cs="Courier New"/>
-      <w:b/>
-      <w:lang w:val="en-US"/>
-    </w:rPr>
-  </w:style>
-  <w:style w:type="paragraph" w:styleId="Titre4">
-    <w:name w:val="Heading 4"/>
-    <w:basedOn w:val="Normal1"/>
-    <w:next w:val="Normal"/>
-    <w:qFormat/>
-    <w:pPr>
-      <w:keepNext w:val="true"/>
-      <w:keepLines/>
-      <w:spacing w:lineRule="auto" w:line="240" w:before="240" w:after="40"/>
-    </w:pPr>
-    <w:rPr>
-      <w:b/>
-      <w:sz w:val="24"/>
-      <w:szCs w:val="24"/>
-    </w:rPr>
-  </w:style>
-  <w:style w:type="paragraph" w:styleId="Titre5">
-    <w:name w:val="Heading 5"/>
-    <w:basedOn w:val="Normal1"/>
-    <w:next w:val="Normal"/>
-    <w:qFormat/>
-    <w:pPr>
-      <w:keepNext w:val="true"/>
-      <w:keepLines/>
-      <w:spacing w:lineRule="auto" w:line="240" w:before="220" w:after="40"/>
-    </w:pPr>
-    <w:rPr>
-      <w:b/>
-      <w:sz w:val="22"/>
-      <w:szCs w:val="22"/>
-    </w:rPr>
-  </w:style>
-  <w:style w:type="paragraph" w:styleId="Titre6">
-    <w:name w:val="Heading 6"/>
-    <w:basedOn w:val="Normal1"/>
-    <w:next w:val="Normal"/>
-    <w:qFormat/>
-    <w:pPr>
-      <w:keepNext w:val="true"/>
-      <w:keepLines/>
-      <w:spacing w:lineRule="auto" w:line="240" w:before="200" w:after="40"/>
-    </w:pPr>
-    <w:rPr>
-      <w:b/>
-      <w:sz w:val="20"/>
-      <w:szCs w:val="20"/>
-    </w:rPr>
-  </w:style>
-  <w:style w:type="character" w:styleId="DefaultParagraphFont" w:default="1">
-    <w:name w:val="Default Paragraph Font"/>
-    <w:uiPriority w:val="1"/>
-    <w:semiHidden/>
-    <w:unhideWhenUsed/>
-    <w:qFormat/>
-    <w:rPr/>
-  </w:style>
-  <w:style w:type="character" w:styleId="Titre1Car" w:customStyle="1">
-    <w:name w:val="Titre 1 Car"/>
-    <w:basedOn w:val="DefaultParagraphFont"/>
-    <w:link w:val="Titre1"/>
-    <w:uiPriority w:val="9"/>
-    <w:qFormat/>
-    <w:rsid w:val="00c366e2"/>
-    <w:rPr>
-      <w:rFonts w:ascii="Courier New" w:hAnsi="Courier New" w:cs="Courier New"/>
-      <w:b/>
-      <w:sz w:val="24"/>
-      <w:u w:val="single"/>
-      <w:lang w:val="en-US"/>
-    </w:rPr>
-  </w:style>
   <w:style w:type="character" w:styleId="TitreCar" w:customStyle="1">
     <w:name w:val="Titre Car"/>
     <w:basedOn w:val="DefaultParagraphFont"/>
@@ -3285,6 +3349,215 @@
     <w:name w:val="ListLabel 27"/>
     <w:qFormat/>
     <w:rPr>
+      <w:u w:val="none"/>
+    </w:rPr>
+  </w:style>
+  <w:style w:type="character" w:styleId="ListLabel28">
+    <w:name w:val="ListLabel 28"/>
+    <w:qFormat/>
+    <w:rPr>
+      <w:rFonts w:cs="OpenSymbol"/>
+      <w:u w:val="none"/>
+    </w:rPr>
+  </w:style>
+  <w:style w:type="character" w:styleId="ListLabel29">
+    <w:name w:val="ListLabel 29"/>
+    <w:qFormat/>
+    <w:rPr>
+      <w:rFonts w:cs="OpenSymbol"/>
+      <w:u w:val="none"/>
+    </w:rPr>
+  </w:style>
+  <w:style w:type="character" w:styleId="ListLabel30">
+    <w:name w:val="ListLabel 30"/>
+    <w:qFormat/>
+    <w:rPr>
+      <w:rFonts w:cs="OpenSymbol"/>
+      <w:u w:val="none"/>
+    </w:rPr>
+  </w:style>
+  <w:style w:type="character" w:styleId="ListLabel31">
+    <w:name w:val="ListLabel 31"/>
+    <w:qFormat/>
+    <w:rPr>
+      <w:rFonts w:cs="OpenSymbol"/>
+      <w:u w:val="none"/>
+    </w:rPr>
+  </w:style>
+  <w:style w:type="character" w:styleId="ListLabel32">
+    <w:name w:val="ListLabel 32"/>
+    <w:qFormat/>
+    <w:rPr>
+      <w:rFonts w:cs="OpenSymbol"/>
+      <w:u w:val="none"/>
+    </w:rPr>
+  </w:style>
+  <w:style w:type="character" w:styleId="ListLabel33">
+    <w:name w:val="ListLabel 33"/>
+    <w:qFormat/>
+    <w:rPr>
+      <w:rFonts w:cs="OpenSymbol"/>
+      <w:u w:val="none"/>
+    </w:rPr>
+  </w:style>
+  <w:style w:type="character" w:styleId="ListLabel34">
+    <w:name w:val="ListLabel 34"/>
+    <w:qFormat/>
+    <w:rPr>
+      <w:rFonts w:cs="OpenSymbol"/>
+      <w:u w:val="none"/>
+    </w:rPr>
+  </w:style>
+  <w:style w:type="character" w:styleId="ListLabel35">
+    <w:name w:val="ListLabel 35"/>
+    <w:qFormat/>
+    <w:rPr>
+      <w:rFonts w:cs="OpenSymbol"/>
+      <w:u w:val="none"/>
+    </w:rPr>
+  </w:style>
+  <w:style w:type="character" w:styleId="ListLabel36">
+    <w:name w:val="ListLabel 36"/>
+    <w:qFormat/>
+    <w:rPr>
+      <w:rFonts w:cs="OpenSymbol"/>
+      <w:u w:val="none"/>
+    </w:rPr>
+  </w:style>
+  <w:style w:type="character" w:styleId="ListLabel37">
+    <w:name w:val="ListLabel 37"/>
+    <w:qFormat/>
+    <w:rPr>
+      <w:rFonts w:ascii="Courier New" w:hAnsi="Courier New" w:cs="Calibri"/>
+      <w:b w:val="false"/>
+      <w:sz w:val="24"/>
+    </w:rPr>
+  </w:style>
+  <w:style w:type="character" w:styleId="ListLabel38">
+    <w:name w:val="ListLabel 38"/>
+    <w:qFormat/>
+    <w:rPr>
+      <w:rFonts w:cs="Courier New"/>
+    </w:rPr>
+  </w:style>
+  <w:style w:type="character" w:styleId="ListLabel39">
+    <w:name w:val="ListLabel 39"/>
+    <w:qFormat/>
+    <w:rPr>
+      <w:rFonts w:cs="Noto Sans Symbols"/>
+    </w:rPr>
+  </w:style>
+  <w:style w:type="character" w:styleId="ListLabel40">
+    <w:name w:val="ListLabel 40"/>
+    <w:qFormat/>
+    <w:rPr>
+      <w:rFonts w:cs="Noto Sans Symbols"/>
+    </w:rPr>
+  </w:style>
+  <w:style w:type="character" w:styleId="ListLabel41">
+    <w:name w:val="ListLabel 41"/>
+    <w:qFormat/>
+    <w:rPr>
+      <w:rFonts w:cs="Courier New"/>
+    </w:rPr>
+  </w:style>
+  <w:style w:type="character" w:styleId="ListLabel42">
+    <w:name w:val="ListLabel 42"/>
+    <w:qFormat/>
+    <w:rPr>
+      <w:rFonts w:cs="Noto Sans Symbols"/>
+    </w:rPr>
+  </w:style>
+  <w:style w:type="character" w:styleId="ListLabel43">
+    <w:name w:val="ListLabel 43"/>
+    <w:qFormat/>
+    <w:rPr>
+      <w:rFonts w:cs="Noto Sans Symbols"/>
+    </w:rPr>
+  </w:style>
+  <w:style w:type="character" w:styleId="ListLabel44">
+    <w:name w:val="ListLabel 44"/>
+    <w:qFormat/>
+    <w:rPr>
+      <w:rFonts w:cs="Courier New"/>
+    </w:rPr>
+  </w:style>
+  <w:style w:type="character" w:styleId="ListLabel45">
+    <w:name w:val="ListLabel 45"/>
+    <w:qFormat/>
+    <w:rPr>
+      <w:rFonts w:cs="Noto Sans Symbols"/>
+    </w:rPr>
+  </w:style>
+  <w:style w:type="character" w:styleId="ListLabel46">
+    <w:name w:val="ListLabel 46"/>
+    <w:qFormat/>
+    <w:rPr>
+      <w:rFonts w:cs="OpenSymbol"/>
+      <w:u w:val="none"/>
+    </w:rPr>
+  </w:style>
+  <w:style w:type="character" w:styleId="ListLabel47">
+    <w:name w:val="ListLabel 47"/>
+    <w:qFormat/>
+    <w:rPr>
+      <w:rFonts w:cs="OpenSymbol"/>
+      <w:u w:val="none"/>
+    </w:rPr>
+  </w:style>
+  <w:style w:type="character" w:styleId="ListLabel48">
+    <w:name w:val="ListLabel 48"/>
+    <w:qFormat/>
+    <w:rPr>
+      <w:rFonts w:cs="OpenSymbol"/>
+      <w:u w:val="none"/>
+    </w:rPr>
+  </w:style>
+  <w:style w:type="character" w:styleId="ListLabel49">
+    <w:name w:val="ListLabel 49"/>
+    <w:qFormat/>
+    <w:rPr>
+      <w:rFonts w:cs="OpenSymbol"/>
+      <w:u w:val="none"/>
+    </w:rPr>
+  </w:style>
+  <w:style w:type="character" w:styleId="ListLabel50">
+    <w:name w:val="ListLabel 50"/>
+    <w:qFormat/>
+    <w:rPr>
+      <w:rFonts w:cs="OpenSymbol"/>
+      <w:u w:val="none"/>
+    </w:rPr>
+  </w:style>
+  <w:style w:type="character" w:styleId="ListLabel51">
+    <w:name w:val="ListLabel 51"/>
+    <w:qFormat/>
+    <w:rPr>
+      <w:rFonts w:cs="OpenSymbol"/>
+      <w:u w:val="none"/>
+    </w:rPr>
+  </w:style>
+  <w:style w:type="character" w:styleId="ListLabel52">
+    <w:name w:val="ListLabel 52"/>
+    <w:qFormat/>
+    <w:rPr>
+      <w:rFonts w:cs="OpenSymbol"/>
+      <w:u w:val="none"/>
+    </w:rPr>
+  </w:style>
+  <w:style w:type="character" w:styleId="ListLabel53">
+    <w:name w:val="ListLabel 53"/>
+    <w:qFormat/>
+    <w:rPr>
+      <w:rFonts w:cs="OpenSymbol"/>
+      <w:u w:val="none"/>
+    </w:rPr>
+  </w:style>
+  <w:style w:type="character" w:styleId="ListLabel54">
+    <w:name w:val="ListLabel 54"/>
+    <w:qFormat/>
+    <w:rPr>
+      <w:rFonts w:cs="OpenSymbol"/>
       <w:u w:val="none"/>
     </w:rPr>
   </w:style>
@@ -3346,7 +3619,7 @@
       <w:rFonts w:cs="Arial"/>
     </w:rPr>
   </w:style>
-  <w:style w:type="paragraph" w:styleId="Normal1" w:default="1">
+  <w:style w:type="paragraph" w:styleId="LOnormal" w:default="1">
     <w:name w:val="LO-normal"/>
     <w:qFormat/>
     <w:pPr>
@@ -3365,7 +3638,7 @@
   </w:style>
   <w:style w:type="paragraph" w:styleId="Titreprincipal">
     <w:name w:val="Title"/>
-    <w:basedOn w:val="Normal1"/>
+    <w:basedOn w:val="LOnormal"/>
     <w:next w:val="Normal"/>
     <w:link w:val="TitreCar"/>
     <w:uiPriority w:val="10"/>
@@ -3383,7 +3656,7 @@
   </w:style>
   <w:style w:type="paragraph" w:styleId="ListParagraph">
     <w:name w:val="List Paragraph"/>
-    <w:basedOn w:val="Normal1"/>
+    <w:basedOn w:val="LOnormal"/>
     <w:uiPriority w:val="34"/>
     <w:qFormat/>
     <w:rsid w:val="00aa0279"/>
@@ -3396,7 +3669,7 @@
   </w:style>
   <w:style w:type="paragraph" w:styleId="Soustitre">
     <w:name w:val="Subtitle"/>
-    <w:basedOn w:val="Normal1"/>
+    <w:basedOn w:val="LOnormal"/>
     <w:next w:val="Normal"/>
     <w:qFormat/>
     <w:pPr>

</xml_diff>

<commit_message>
[EVO]Fight and equip implementation
</commit_message>
<xml_diff>
--- a/FF project implementation and pseudo_code.docx
+++ b/FF project implementation and pseudo_code.docx
@@ -711,28 +711,7 @@
           <w:rFonts w:eastAsia="Courier New" w:cs="Courier New"/>
           <w:highlight w:val="yellow"/>
         </w:rPr>
-        <w:t xml:space="preserve">desc_hit : prints a description of each blow : “{player.name} uses {weapon/spell/special_ability} </w:t>
-      </w:r>
-      <w:r>
-        <w:rPr>
-          <w:rFonts w:eastAsia="Courier New" w:cs="Courier New"/>
-          <w:highlight w:val="yellow"/>
-        </w:rPr>
-        <w:t xml:space="preserve">to attack </w:t>
-      </w:r>
-      <w:r>
-        <w:rPr>
-          <w:rFonts w:eastAsia="Courier New" w:cs="Courier New"/>
-          <w:highlight w:val="yellow"/>
-        </w:rPr>
-        <w:t>!”</w:t>
-      </w:r>
-      <w:r>
-        <w:rPr>
-          <w:rFonts w:eastAsia="Courier New" w:cs="Courier New"/>
-          <w:highlight w:val="yellow"/>
-        </w:rPr>
-        <w:t xml:space="preserve"> </w:t>
+        <w:t xml:space="preserve">desc_hit : prints a description of each blow : “{player.name} uses {weapon/spell/special_ability} to attack !” </w:t>
       </w:r>
     </w:p>
     <w:p>
@@ -2085,7 +2064,7 @@
       </w:pPr>
       <w:r>
         <w:rPr>
-          <w:highlight w:val="white"/>
+          <w:highlight w:val="yellow"/>
         </w:rPr>
         <w:t>as long as all the enemies and the player are still alive, alternate player.hit() and enemy.hit()</w:t>
       </w:r>
@@ -2169,7 +2148,7 @@
       </w:pPr>
       <w:r>
         <w:rPr>
-          <w:highlight w:val="white"/>
+          <w:highlight w:val="yellow"/>
         </w:rPr>
         <w:t>the fight is lost when the player dies before all enemies, print “You loose”, wait 5 secs and call game_over function</w:t>
       </w:r>
@@ -2189,9 +2168,23 @@
       </w:pPr>
       <w:r>
         <w:rPr>
+          <w:highlight w:val="yellow"/>
+        </w:rPr>
+        <w:t>otherwise fight is won, print “You win”</w:t>
+      </w:r>
+    </w:p>
+    <w:p>
+      <w:pPr>
+        <w:pStyle w:val="Normal"/>
+        <w:rPr>
           <w:highlight w:val="white"/>
         </w:rPr>
-        <w:t>otherwise fight is won, print “You win”</w:t>
+      </w:pPr>
+      <w:r>
+        <w:rPr>
+          <w:highlight w:val="yellow"/>
+        </w:rPr>
+        <w:t>game_over() : print “Game over\n Thank you for playing\n Credits : conception : Aphios”, wait 15 secs then close the program</w:t>
       </w:r>
     </w:p>
     <w:p>
@@ -2203,21 +2196,7 @@
       </w:pPr>
       <w:r>
         <w:rPr>
-          <w:highlight w:val="white"/>
-        </w:rPr>
-        <w:t>game_over() : print “Game over\n Thank you for playing\n Credits : conception : Aphios”, wait 15 secs then close the program</w:t>
-      </w:r>
-    </w:p>
-    <w:p>
-      <w:pPr>
-        <w:pStyle w:val="Normal"/>
-        <w:rPr>
-          <w:highlight w:val="white"/>
-        </w:rPr>
-      </w:pPr>
-      <w:r>
-        <w:rPr>
-          <w:highlight w:val="white"/>
+          <w:highlight w:val="darkGray"/>
         </w:rPr>
         <w:t>verify_inputs(input, available_terms) : to be used in equip method and character creation and questions asked to player in game. Verifies that the input corresponds to one of the available terms (list of strings). If yes it returns the input.</w:t>
       </w:r>
@@ -2973,6 +2952,7 @@
   </w:style>
   <w:style w:type="paragraph" w:styleId="Titre1">
     <w:name w:val="Heading 1"/>
+    <w:basedOn w:val="Normal"/>
     <w:next w:val="Normal"/>
     <w:link w:val="Titre1Car"/>
     <w:uiPriority w:val="9"/>
@@ -2980,10 +2960,12 @@
     <w:rsid w:val="00c366e2"/>
     <w:pPr>
       <w:widowControl w:val="false"/>
+      <w:bidi w:val="0"/>
+      <w:jc w:val="left"/>
       <w:outlineLvl w:val="0"/>
     </w:pPr>
     <w:rPr>
-      <w:rFonts w:ascii="Courier New" w:hAnsi="Courier New" w:cs="Courier New" w:eastAsia="Courier New"/>
+      <w:rFonts w:ascii="Courier New" w:hAnsi="Courier New" w:eastAsia="Courier New" w:cs="Courier New"/>
       <w:b/>
       <w:color w:val="auto"/>
       <w:kern w:val="0"/>
@@ -2995,6 +2977,7 @@
   </w:style>
   <w:style w:type="paragraph" w:styleId="Titre2">
     <w:name w:val="Heading 2"/>
+    <w:basedOn w:val="Normal"/>
     <w:next w:val="Normal"/>
     <w:link w:val="Titre2Car"/>
     <w:uiPriority w:val="9"/>
@@ -3003,10 +2986,12 @@
     <w:rsid w:val="00c366e2"/>
     <w:pPr>
       <w:widowControl w:val="false"/>
+      <w:bidi w:val="0"/>
+      <w:jc w:val="left"/>
       <w:outlineLvl w:val="1"/>
     </w:pPr>
     <w:rPr>
-      <w:rFonts w:ascii="Courier New" w:hAnsi="Courier New" w:cs="Courier New" w:eastAsia="Courier New"/>
+      <w:rFonts w:ascii="Courier New" w:hAnsi="Courier New" w:eastAsia="Courier New" w:cs="Courier New"/>
       <w:b/>
       <w:color w:val="4472C4" w:themeColor="accent5"/>
       <w:kern w:val="0"/>
@@ -3017,6 +3002,7 @@
   </w:style>
   <w:style w:type="paragraph" w:styleId="Titre3">
     <w:name w:val="Heading 3"/>
+    <w:basedOn w:val="Normal"/>
     <w:next w:val="Normal"/>
     <w:link w:val="Titre3Car"/>
     <w:uiPriority w:val="9"/>
@@ -3025,10 +3011,12 @@
     <w:rsid w:val="00c366e2"/>
     <w:pPr>
       <w:widowControl w:val="false"/>
+      <w:bidi w:val="0"/>
+      <w:jc w:val="left"/>
       <w:outlineLvl w:val="2"/>
     </w:pPr>
     <w:rPr>
-      <w:rFonts w:ascii="Courier New" w:hAnsi="Courier New" w:cs="Courier New" w:eastAsia="Courier New"/>
+      <w:rFonts w:ascii="Courier New" w:hAnsi="Courier New" w:eastAsia="Courier New" w:cs="Courier New"/>
       <w:b/>
       <w:color w:val="auto"/>
       <w:kern w:val="0"/>
@@ -3039,13 +3027,16 @@
   </w:style>
   <w:style w:type="paragraph" w:styleId="Titre4">
     <w:name w:val="Heading 4"/>
+    <w:basedOn w:val="Normal"/>
     <w:next w:val="Normal"/>
     <w:qFormat/>
     <w:pPr>
       <w:keepNext w:val="true"/>
       <w:keepLines/>
       <w:widowControl w:val="false"/>
+      <w:bidi w:val="0"/>
       <w:spacing w:lineRule="auto" w:line="240" w:before="240" w:after="40"/>
+      <w:jc w:val="left"/>
     </w:pPr>
     <w:rPr>
       <w:rFonts w:ascii="Courier New" w:hAnsi="Courier New" w:eastAsia="Courier New" w:cs="Courier New"/>
@@ -3059,13 +3050,16 @@
   </w:style>
   <w:style w:type="paragraph" w:styleId="Titre5">
     <w:name w:val="Heading 5"/>
+    <w:basedOn w:val="Normal"/>
     <w:next w:val="Normal"/>
     <w:qFormat/>
     <w:pPr>
       <w:keepNext w:val="true"/>
       <w:keepLines/>
       <w:widowControl w:val="false"/>
+      <w:bidi w:val="0"/>
       <w:spacing w:lineRule="auto" w:line="240" w:before="220" w:after="40"/>
+      <w:jc w:val="left"/>
     </w:pPr>
     <w:rPr>
       <w:rFonts w:ascii="Courier New" w:hAnsi="Courier New" w:eastAsia="Courier New" w:cs="Courier New"/>
@@ -3079,13 +3073,16 @@
   </w:style>
   <w:style w:type="paragraph" w:styleId="Titre6">
     <w:name w:val="Heading 6"/>
+    <w:basedOn w:val="Normal"/>
     <w:next w:val="Normal"/>
     <w:qFormat/>
     <w:pPr>
       <w:keepNext w:val="true"/>
       <w:keepLines/>
       <w:widowControl w:val="false"/>
+      <w:bidi w:val="0"/>
       <w:spacing w:lineRule="auto" w:line="240" w:before="200" w:after="40"/>
+      <w:jc w:val="left"/>
     </w:pPr>
     <w:rPr>
       <w:rFonts w:ascii="Courier New" w:hAnsi="Courier New" w:eastAsia="Courier New" w:cs="Courier New"/>
@@ -3555,6 +3552,424 @@
   </w:style>
   <w:style w:type="character" w:styleId="ListLabel54">
     <w:name w:val="ListLabel 54"/>
+    <w:qFormat/>
+    <w:rPr>
+      <w:rFonts w:cs="OpenSymbol"/>
+      <w:u w:val="none"/>
+    </w:rPr>
+  </w:style>
+  <w:style w:type="character" w:styleId="ListLabel55">
+    <w:name w:val="ListLabel 55"/>
+    <w:qFormat/>
+    <w:rPr>
+      <w:rFonts w:cs="OpenSymbol"/>
+      <w:u w:val="none"/>
+    </w:rPr>
+  </w:style>
+  <w:style w:type="character" w:styleId="ListLabel56">
+    <w:name w:val="ListLabel 56"/>
+    <w:qFormat/>
+    <w:rPr>
+      <w:rFonts w:cs="OpenSymbol"/>
+      <w:u w:val="none"/>
+    </w:rPr>
+  </w:style>
+  <w:style w:type="character" w:styleId="ListLabel57">
+    <w:name w:val="ListLabel 57"/>
+    <w:qFormat/>
+    <w:rPr>
+      <w:rFonts w:cs="OpenSymbol"/>
+      <w:u w:val="none"/>
+    </w:rPr>
+  </w:style>
+  <w:style w:type="character" w:styleId="ListLabel58">
+    <w:name w:val="ListLabel 58"/>
+    <w:qFormat/>
+    <w:rPr>
+      <w:rFonts w:cs="OpenSymbol"/>
+      <w:u w:val="none"/>
+    </w:rPr>
+  </w:style>
+  <w:style w:type="character" w:styleId="ListLabel59">
+    <w:name w:val="ListLabel 59"/>
+    <w:qFormat/>
+    <w:rPr>
+      <w:rFonts w:cs="OpenSymbol"/>
+      <w:u w:val="none"/>
+    </w:rPr>
+  </w:style>
+  <w:style w:type="character" w:styleId="ListLabel60">
+    <w:name w:val="ListLabel 60"/>
+    <w:qFormat/>
+    <w:rPr>
+      <w:rFonts w:cs="OpenSymbol"/>
+      <w:u w:val="none"/>
+    </w:rPr>
+  </w:style>
+  <w:style w:type="character" w:styleId="ListLabel61">
+    <w:name w:val="ListLabel 61"/>
+    <w:qFormat/>
+    <w:rPr>
+      <w:rFonts w:cs="OpenSymbol"/>
+      <w:u w:val="none"/>
+    </w:rPr>
+  </w:style>
+  <w:style w:type="character" w:styleId="ListLabel62">
+    <w:name w:val="ListLabel 62"/>
+    <w:qFormat/>
+    <w:rPr>
+      <w:rFonts w:cs="OpenSymbol"/>
+      <w:u w:val="none"/>
+    </w:rPr>
+  </w:style>
+  <w:style w:type="character" w:styleId="ListLabel63">
+    <w:name w:val="ListLabel 63"/>
+    <w:qFormat/>
+    <w:rPr>
+      <w:rFonts w:cs="OpenSymbol"/>
+      <w:u w:val="none"/>
+    </w:rPr>
+  </w:style>
+  <w:style w:type="character" w:styleId="ListLabel64">
+    <w:name w:val="ListLabel 64"/>
+    <w:qFormat/>
+    <w:rPr>
+      <w:rFonts w:ascii="Courier New" w:hAnsi="Courier New" w:cs="Calibri"/>
+      <w:b w:val="false"/>
+      <w:sz w:val="24"/>
+    </w:rPr>
+  </w:style>
+  <w:style w:type="character" w:styleId="ListLabel65">
+    <w:name w:val="ListLabel 65"/>
+    <w:qFormat/>
+    <w:rPr>
+      <w:rFonts w:cs="Courier New"/>
+    </w:rPr>
+  </w:style>
+  <w:style w:type="character" w:styleId="ListLabel66">
+    <w:name w:val="ListLabel 66"/>
+    <w:qFormat/>
+    <w:rPr>
+      <w:rFonts w:cs="Noto Sans Symbols"/>
+    </w:rPr>
+  </w:style>
+  <w:style w:type="character" w:styleId="ListLabel67">
+    <w:name w:val="ListLabel 67"/>
+    <w:qFormat/>
+    <w:rPr>
+      <w:rFonts w:cs="Noto Sans Symbols"/>
+    </w:rPr>
+  </w:style>
+  <w:style w:type="character" w:styleId="ListLabel68">
+    <w:name w:val="ListLabel 68"/>
+    <w:qFormat/>
+    <w:rPr>
+      <w:rFonts w:cs="Courier New"/>
+    </w:rPr>
+  </w:style>
+  <w:style w:type="character" w:styleId="ListLabel69">
+    <w:name w:val="ListLabel 69"/>
+    <w:qFormat/>
+    <w:rPr>
+      <w:rFonts w:cs="Noto Sans Symbols"/>
+    </w:rPr>
+  </w:style>
+  <w:style w:type="character" w:styleId="ListLabel70">
+    <w:name w:val="ListLabel 70"/>
+    <w:qFormat/>
+    <w:rPr>
+      <w:rFonts w:cs="Noto Sans Symbols"/>
+    </w:rPr>
+  </w:style>
+  <w:style w:type="character" w:styleId="ListLabel71">
+    <w:name w:val="ListLabel 71"/>
+    <w:qFormat/>
+    <w:rPr>
+      <w:rFonts w:cs="Courier New"/>
+    </w:rPr>
+  </w:style>
+  <w:style w:type="character" w:styleId="ListLabel72">
+    <w:name w:val="ListLabel 72"/>
+    <w:qFormat/>
+    <w:rPr>
+      <w:rFonts w:cs="Noto Sans Symbols"/>
+    </w:rPr>
+  </w:style>
+  <w:style w:type="character" w:styleId="ListLabel73">
+    <w:name w:val="ListLabel 73"/>
+    <w:qFormat/>
+    <w:rPr>
+      <w:rFonts w:cs="OpenSymbol"/>
+      <w:u w:val="none"/>
+    </w:rPr>
+  </w:style>
+  <w:style w:type="character" w:styleId="ListLabel74">
+    <w:name w:val="ListLabel 74"/>
+    <w:qFormat/>
+    <w:rPr>
+      <w:rFonts w:cs="OpenSymbol"/>
+      <w:u w:val="none"/>
+    </w:rPr>
+  </w:style>
+  <w:style w:type="character" w:styleId="ListLabel75">
+    <w:name w:val="ListLabel 75"/>
+    <w:qFormat/>
+    <w:rPr>
+      <w:rFonts w:cs="OpenSymbol"/>
+      <w:u w:val="none"/>
+    </w:rPr>
+  </w:style>
+  <w:style w:type="character" w:styleId="ListLabel76">
+    <w:name w:val="ListLabel 76"/>
+    <w:qFormat/>
+    <w:rPr>
+      <w:rFonts w:cs="OpenSymbol"/>
+      <w:u w:val="none"/>
+    </w:rPr>
+  </w:style>
+  <w:style w:type="character" w:styleId="ListLabel77">
+    <w:name w:val="ListLabel 77"/>
+    <w:qFormat/>
+    <w:rPr>
+      <w:rFonts w:cs="OpenSymbol"/>
+      <w:u w:val="none"/>
+    </w:rPr>
+  </w:style>
+  <w:style w:type="character" w:styleId="ListLabel78">
+    <w:name w:val="ListLabel 78"/>
+    <w:qFormat/>
+    <w:rPr>
+      <w:rFonts w:cs="OpenSymbol"/>
+      <w:u w:val="none"/>
+    </w:rPr>
+  </w:style>
+  <w:style w:type="character" w:styleId="ListLabel79">
+    <w:name w:val="ListLabel 79"/>
+    <w:qFormat/>
+    <w:rPr>
+      <w:rFonts w:cs="OpenSymbol"/>
+      <w:u w:val="none"/>
+    </w:rPr>
+  </w:style>
+  <w:style w:type="character" w:styleId="ListLabel80">
+    <w:name w:val="ListLabel 80"/>
+    <w:qFormat/>
+    <w:rPr>
+      <w:rFonts w:cs="OpenSymbol"/>
+      <w:u w:val="none"/>
+    </w:rPr>
+  </w:style>
+  <w:style w:type="character" w:styleId="ListLabel81">
+    <w:name w:val="ListLabel 81"/>
+    <w:qFormat/>
+    <w:rPr>
+      <w:rFonts w:cs="OpenSymbol"/>
+      <w:u w:val="none"/>
+    </w:rPr>
+  </w:style>
+  <w:style w:type="character" w:styleId="ListLabel82">
+    <w:name w:val="ListLabel 82"/>
+    <w:qFormat/>
+    <w:rPr>
+      <w:rFonts w:cs="OpenSymbol"/>
+      <w:u w:val="none"/>
+    </w:rPr>
+  </w:style>
+  <w:style w:type="character" w:styleId="ListLabel83">
+    <w:name w:val="ListLabel 83"/>
+    <w:qFormat/>
+    <w:rPr>
+      <w:rFonts w:cs="OpenSymbol"/>
+      <w:u w:val="none"/>
+    </w:rPr>
+  </w:style>
+  <w:style w:type="character" w:styleId="ListLabel84">
+    <w:name w:val="ListLabel 84"/>
+    <w:qFormat/>
+    <w:rPr>
+      <w:rFonts w:cs="OpenSymbol"/>
+      <w:u w:val="none"/>
+    </w:rPr>
+  </w:style>
+  <w:style w:type="character" w:styleId="ListLabel85">
+    <w:name w:val="ListLabel 85"/>
+    <w:qFormat/>
+    <w:rPr>
+      <w:rFonts w:cs="OpenSymbol"/>
+      <w:u w:val="none"/>
+    </w:rPr>
+  </w:style>
+  <w:style w:type="character" w:styleId="ListLabel86">
+    <w:name w:val="ListLabel 86"/>
+    <w:qFormat/>
+    <w:rPr>
+      <w:rFonts w:cs="OpenSymbol"/>
+      <w:u w:val="none"/>
+    </w:rPr>
+  </w:style>
+  <w:style w:type="character" w:styleId="ListLabel87">
+    <w:name w:val="ListLabel 87"/>
+    <w:qFormat/>
+    <w:rPr>
+      <w:rFonts w:cs="OpenSymbol"/>
+      <w:u w:val="none"/>
+    </w:rPr>
+  </w:style>
+  <w:style w:type="character" w:styleId="ListLabel88">
+    <w:name w:val="ListLabel 88"/>
+    <w:qFormat/>
+    <w:rPr>
+      <w:rFonts w:cs="OpenSymbol"/>
+      <w:u w:val="none"/>
+    </w:rPr>
+  </w:style>
+  <w:style w:type="character" w:styleId="ListLabel89">
+    <w:name w:val="ListLabel 89"/>
+    <w:qFormat/>
+    <w:rPr>
+      <w:rFonts w:cs="OpenSymbol"/>
+      <w:u w:val="none"/>
+    </w:rPr>
+  </w:style>
+  <w:style w:type="character" w:styleId="ListLabel90">
+    <w:name w:val="ListLabel 90"/>
+    <w:qFormat/>
+    <w:rPr>
+      <w:rFonts w:cs="OpenSymbol"/>
+      <w:u w:val="none"/>
+    </w:rPr>
+  </w:style>
+  <w:style w:type="character" w:styleId="ListLabel91">
+    <w:name w:val="ListLabel 91"/>
+    <w:qFormat/>
+    <w:rPr>
+      <w:rFonts w:ascii="Courier New" w:hAnsi="Courier New" w:cs="Calibri"/>
+      <w:b w:val="false"/>
+      <w:sz w:val="24"/>
+    </w:rPr>
+  </w:style>
+  <w:style w:type="character" w:styleId="ListLabel92">
+    <w:name w:val="ListLabel 92"/>
+    <w:qFormat/>
+    <w:rPr>
+      <w:rFonts w:cs="Courier New"/>
+    </w:rPr>
+  </w:style>
+  <w:style w:type="character" w:styleId="ListLabel93">
+    <w:name w:val="ListLabel 93"/>
+    <w:qFormat/>
+    <w:rPr>
+      <w:rFonts w:cs="Noto Sans Symbols"/>
+    </w:rPr>
+  </w:style>
+  <w:style w:type="character" w:styleId="ListLabel94">
+    <w:name w:val="ListLabel 94"/>
+    <w:qFormat/>
+    <w:rPr>
+      <w:rFonts w:cs="Noto Sans Symbols"/>
+    </w:rPr>
+  </w:style>
+  <w:style w:type="character" w:styleId="ListLabel95">
+    <w:name w:val="ListLabel 95"/>
+    <w:qFormat/>
+    <w:rPr>
+      <w:rFonts w:cs="Courier New"/>
+    </w:rPr>
+  </w:style>
+  <w:style w:type="character" w:styleId="ListLabel96">
+    <w:name w:val="ListLabel 96"/>
+    <w:qFormat/>
+    <w:rPr>
+      <w:rFonts w:cs="Noto Sans Symbols"/>
+    </w:rPr>
+  </w:style>
+  <w:style w:type="character" w:styleId="ListLabel97">
+    <w:name w:val="ListLabel 97"/>
+    <w:qFormat/>
+    <w:rPr>
+      <w:rFonts w:cs="Noto Sans Symbols"/>
+    </w:rPr>
+  </w:style>
+  <w:style w:type="character" w:styleId="ListLabel98">
+    <w:name w:val="ListLabel 98"/>
+    <w:qFormat/>
+    <w:rPr>
+      <w:rFonts w:cs="Courier New"/>
+    </w:rPr>
+  </w:style>
+  <w:style w:type="character" w:styleId="ListLabel99">
+    <w:name w:val="ListLabel 99"/>
+    <w:qFormat/>
+    <w:rPr>
+      <w:rFonts w:cs="Noto Sans Symbols"/>
+    </w:rPr>
+  </w:style>
+  <w:style w:type="character" w:styleId="ListLabel100">
+    <w:name w:val="ListLabel 100"/>
+    <w:qFormat/>
+    <w:rPr>
+      <w:rFonts w:cs="OpenSymbol"/>
+      <w:u w:val="none"/>
+    </w:rPr>
+  </w:style>
+  <w:style w:type="character" w:styleId="ListLabel101">
+    <w:name w:val="ListLabel 101"/>
+    <w:qFormat/>
+    <w:rPr>
+      <w:rFonts w:cs="OpenSymbol"/>
+      <w:u w:val="none"/>
+    </w:rPr>
+  </w:style>
+  <w:style w:type="character" w:styleId="ListLabel102">
+    <w:name w:val="ListLabel 102"/>
+    <w:qFormat/>
+    <w:rPr>
+      <w:rFonts w:cs="OpenSymbol"/>
+      <w:u w:val="none"/>
+    </w:rPr>
+  </w:style>
+  <w:style w:type="character" w:styleId="ListLabel103">
+    <w:name w:val="ListLabel 103"/>
+    <w:qFormat/>
+    <w:rPr>
+      <w:rFonts w:cs="OpenSymbol"/>
+      <w:u w:val="none"/>
+    </w:rPr>
+  </w:style>
+  <w:style w:type="character" w:styleId="ListLabel104">
+    <w:name w:val="ListLabel 104"/>
+    <w:qFormat/>
+    <w:rPr>
+      <w:rFonts w:cs="OpenSymbol"/>
+      <w:u w:val="none"/>
+    </w:rPr>
+  </w:style>
+  <w:style w:type="character" w:styleId="ListLabel105">
+    <w:name w:val="ListLabel 105"/>
+    <w:qFormat/>
+    <w:rPr>
+      <w:rFonts w:cs="OpenSymbol"/>
+      <w:u w:val="none"/>
+    </w:rPr>
+  </w:style>
+  <w:style w:type="character" w:styleId="ListLabel106">
+    <w:name w:val="ListLabel 106"/>
+    <w:qFormat/>
+    <w:rPr>
+      <w:rFonts w:cs="OpenSymbol"/>
+      <w:u w:val="none"/>
+    </w:rPr>
+  </w:style>
+  <w:style w:type="character" w:styleId="ListLabel107">
+    <w:name w:val="ListLabel 107"/>
+    <w:qFormat/>
+    <w:rPr>
+      <w:rFonts w:cs="OpenSymbol"/>
+      <w:u w:val="none"/>
+    </w:rPr>
+  </w:style>
+  <w:style w:type="character" w:styleId="ListLabel108">
+    <w:name w:val="ListLabel 108"/>
     <w:qFormat/>
     <w:rPr>
       <w:rFonts w:cs="OpenSymbol"/>

</xml_diff>